<commit_message>
laporan awal dan akhir 2 struktur data
</commit_message>
<xml_diff>
--- a/semester 4/Praktikum Struktur Data/pertemuan 3/laporan awal ke-3/Andri Firman Saputra - 201011402125 - 04TPLP016 - Praktikum Struktur Data - Laporan Awal2 - Pertemuan 3.docx
+++ b/semester 4/Praktikum Struktur Data/pertemuan 3/laporan awal ke-3/Andri Firman Saputra - 201011402125 - 04TPLP016 - Praktikum Struktur Data - Laporan Awal2 - Pertemuan 3.docx
@@ -58,6 +58,3848 @@
           <w:lang w:val="en-US"/>
         </w:rPr>
       </w:pPr>
+      <w:r>
+        <w:rPr>
+          <w:lang w:val="en-US"/>
+        </w:rPr>
+        <w:t xml:space="preserve">Pointer (variabel </w:t>
+      </w:r>
+      <w:proofErr w:type="spellStart"/>
+      <w:r>
+        <w:rPr>
+          <w:lang w:val="en-US"/>
+        </w:rPr>
+        <w:t>penunjuk</w:t>
+      </w:r>
+      <w:proofErr w:type="spellEnd"/>
+      <w:r>
+        <w:rPr>
+          <w:lang w:val="en-US"/>
+        </w:rPr>
+        <w:t xml:space="preserve">) </w:t>
+      </w:r>
+      <w:proofErr w:type="spellStart"/>
+      <w:r>
+        <w:rPr>
+          <w:lang w:val="en-US"/>
+        </w:rPr>
+        <w:t>adalah</w:t>
+      </w:r>
+      <w:proofErr w:type="spellEnd"/>
+      <w:r>
+        <w:rPr>
+          <w:lang w:val="en-US"/>
+        </w:rPr>
+        <w:t xml:space="preserve"> </w:t>
+      </w:r>
+      <w:proofErr w:type="spellStart"/>
+      <w:r>
+        <w:rPr>
+          <w:lang w:val="en-US"/>
+        </w:rPr>
+        <w:t>suatu</w:t>
+      </w:r>
+      <w:proofErr w:type="spellEnd"/>
+      <w:r>
+        <w:rPr>
+          <w:lang w:val="en-US"/>
+        </w:rPr>
+        <w:t xml:space="preserve"> variabel yang </w:t>
+      </w:r>
+      <w:proofErr w:type="spellStart"/>
+      <w:r>
+        <w:rPr>
+          <w:lang w:val="en-US"/>
+        </w:rPr>
+        <w:t>berisi</w:t>
+      </w:r>
+      <w:proofErr w:type="spellEnd"/>
+      <w:r>
+        <w:rPr>
+          <w:lang w:val="en-US"/>
+        </w:rPr>
+        <w:t xml:space="preserve"> </w:t>
+      </w:r>
+      <w:proofErr w:type="spellStart"/>
+      <w:r>
+        <w:rPr>
+          <w:lang w:val="en-US"/>
+        </w:rPr>
+        <w:t>alamat</w:t>
+      </w:r>
+      <w:proofErr w:type="spellEnd"/>
+      <w:r>
+        <w:rPr>
+          <w:lang w:val="en-US"/>
+        </w:rPr>
+        <w:t xml:space="preserve"> </w:t>
+      </w:r>
+      <w:proofErr w:type="spellStart"/>
+      <w:r>
+        <w:rPr>
+          <w:lang w:val="en-US"/>
+        </w:rPr>
+        <w:t>memori</w:t>
+      </w:r>
+      <w:proofErr w:type="spellEnd"/>
+      <w:r>
+        <w:rPr>
+          <w:lang w:val="en-US"/>
+        </w:rPr>
+        <w:t xml:space="preserve"> </w:t>
+      </w:r>
+      <w:proofErr w:type="spellStart"/>
+      <w:r>
+        <w:rPr>
+          <w:lang w:val="en-US"/>
+        </w:rPr>
+        <w:t>dari</w:t>
+      </w:r>
+      <w:proofErr w:type="spellEnd"/>
+      <w:r>
+        <w:rPr>
+          <w:lang w:val="en-US"/>
+        </w:rPr>
+        <w:t xml:space="preserve"> </w:t>
+      </w:r>
+      <w:proofErr w:type="spellStart"/>
+      <w:r>
+        <w:rPr>
+          <w:lang w:val="en-US"/>
+        </w:rPr>
+        <w:t>suatu</w:t>
+      </w:r>
+      <w:proofErr w:type="spellEnd"/>
+      <w:r>
+        <w:rPr>
+          <w:lang w:val="en-US"/>
+        </w:rPr>
+        <w:t xml:space="preserve"> variabel lain. Alamat </w:t>
+      </w:r>
+      <w:proofErr w:type="spellStart"/>
+      <w:r>
+        <w:rPr>
+          <w:lang w:val="en-US"/>
+        </w:rPr>
+        <w:t>ini</w:t>
+      </w:r>
+      <w:proofErr w:type="spellEnd"/>
+      <w:r>
+        <w:rPr>
+          <w:lang w:val="en-US"/>
+        </w:rPr>
+        <w:t xml:space="preserve"> </w:t>
+      </w:r>
+      <w:proofErr w:type="spellStart"/>
+      <w:r>
+        <w:rPr>
+          <w:lang w:val="en-US"/>
+        </w:rPr>
+        <w:t>merupakan</w:t>
+      </w:r>
+      <w:proofErr w:type="spellEnd"/>
+      <w:r>
+        <w:rPr>
+          <w:lang w:val="en-US"/>
+        </w:rPr>
+        <w:t xml:space="preserve"> </w:t>
+      </w:r>
+      <w:proofErr w:type="spellStart"/>
+      <w:r>
+        <w:rPr>
+          <w:lang w:val="en-US"/>
+        </w:rPr>
+        <w:t>lokasi</w:t>
+      </w:r>
+      <w:proofErr w:type="spellEnd"/>
+      <w:r>
+        <w:rPr>
+          <w:lang w:val="en-US"/>
+        </w:rPr>
+        <w:t xml:space="preserve"> </w:t>
+      </w:r>
+      <w:proofErr w:type="spellStart"/>
+      <w:r>
+        <w:rPr>
+          <w:lang w:val="en-US"/>
+        </w:rPr>
+        <w:t>dari</w:t>
+      </w:r>
+      <w:proofErr w:type="spellEnd"/>
+      <w:r>
+        <w:rPr>
+          <w:lang w:val="en-US"/>
+        </w:rPr>
+        <w:t xml:space="preserve"> variabel lain di </w:t>
+      </w:r>
+      <w:proofErr w:type="spellStart"/>
+      <w:r>
+        <w:rPr>
+          <w:lang w:val="en-US"/>
+        </w:rPr>
+        <w:t>dalam</w:t>
+      </w:r>
+      <w:proofErr w:type="spellEnd"/>
+      <w:r>
+        <w:rPr>
+          <w:lang w:val="en-US"/>
+        </w:rPr>
+        <w:t xml:space="preserve"> </w:t>
+      </w:r>
+      <w:proofErr w:type="spellStart"/>
+      <w:r>
+        <w:rPr>
+          <w:lang w:val="en-US"/>
+        </w:rPr>
+        <w:t>memori</w:t>
+      </w:r>
+      <w:proofErr w:type="spellEnd"/>
+      <w:r>
+        <w:rPr>
+          <w:lang w:val="en-US"/>
+        </w:rPr>
+        <w:t xml:space="preserve">. </w:t>
+      </w:r>
+      <w:proofErr w:type="spellStart"/>
+      <w:r>
+        <w:rPr>
+          <w:lang w:val="en-US"/>
+        </w:rPr>
+        <w:t>Dengan</w:t>
+      </w:r>
+      <w:proofErr w:type="spellEnd"/>
+      <w:r>
+        <w:rPr>
+          <w:lang w:val="en-US"/>
+        </w:rPr>
+        <w:t xml:space="preserve"> kata lain, pointer </w:t>
+      </w:r>
+      <w:proofErr w:type="spellStart"/>
+      <w:r>
+        <w:rPr>
+          <w:lang w:val="en-US"/>
+        </w:rPr>
+        <w:t>berisi</w:t>
+      </w:r>
+      <w:proofErr w:type="spellEnd"/>
+      <w:r>
+        <w:rPr>
+          <w:lang w:val="en-US"/>
+        </w:rPr>
+        <w:t xml:space="preserve"> </w:t>
+      </w:r>
+      <w:proofErr w:type="spellStart"/>
+      <w:r>
+        <w:rPr>
+          <w:lang w:val="en-US"/>
+        </w:rPr>
+        <w:t>alamat</w:t>
+      </w:r>
+      <w:proofErr w:type="spellEnd"/>
+      <w:r>
+        <w:rPr>
+          <w:lang w:val="en-US"/>
+        </w:rPr>
+        <w:t xml:space="preserve"> </w:t>
+      </w:r>
+      <w:proofErr w:type="spellStart"/>
+      <w:r>
+        <w:rPr>
+          <w:lang w:val="en-US"/>
+        </w:rPr>
+        <w:t>dari</w:t>
+      </w:r>
+      <w:proofErr w:type="spellEnd"/>
+      <w:r>
+        <w:rPr>
+          <w:lang w:val="en-US"/>
+        </w:rPr>
+        <w:t xml:space="preserve"> variabel yang </w:t>
+      </w:r>
+      <w:proofErr w:type="spellStart"/>
+      <w:r>
+        <w:rPr>
+          <w:lang w:val="en-US"/>
+        </w:rPr>
+        <w:t>mempunyai</w:t>
+      </w:r>
+      <w:proofErr w:type="spellEnd"/>
+      <w:r>
+        <w:rPr>
+          <w:lang w:val="en-US"/>
+        </w:rPr>
+        <w:t xml:space="preserve"> nilai </w:t>
+      </w:r>
+      <w:proofErr w:type="spellStart"/>
+      <w:r>
+        <w:rPr>
+          <w:lang w:val="en-US"/>
+        </w:rPr>
+        <w:t>tertentu</w:t>
+      </w:r>
+      <w:proofErr w:type="spellEnd"/>
+      <w:r>
+        <w:rPr>
+          <w:lang w:val="en-US"/>
+        </w:rPr>
+        <w:t>.</w:t>
+      </w:r>
+    </w:p>
+    <w:p>
+      <w:pPr>
+        <w:pStyle w:val="Heading2"/>
+        <w:numPr>
+          <w:ilvl w:val="0"/>
+          <w:numId w:val="15"/>
+        </w:numPr>
+        <w:spacing w:line="360" w:lineRule="auto"/>
+        <w:ind w:left="567" w:hanging="567"/>
+        <w:rPr>
+          <w:lang w:val="en-US"/>
+        </w:rPr>
+      </w:pPr>
+      <w:r>
+        <w:rPr>
+          <w:lang w:val="en-US"/>
+        </w:rPr>
+        <w:t>OPERATOR POINTER</w:t>
+      </w:r>
+    </w:p>
+    <w:p>
+      <w:pPr>
+        <w:spacing w:line="360" w:lineRule="auto"/>
+        <w:rPr>
+          <w:lang w:val="en-US"/>
+        </w:rPr>
+      </w:pPr>
+      <w:proofErr w:type="spellStart"/>
+      <w:r>
+        <w:rPr>
+          <w:lang w:val="en-US"/>
+        </w:rPr>
+        <w:t>Suatu</w:t>
+      </w:r>
+      <w:proofErr w:type="spellEnd"/>
+      <w:r>
+        <w:rPr>
+          <w:lang w:val="en-US"/>
+        </w:rPr>
+        <w:t xml:space="preserve"> pointer </w:t>
+      </w:r>
+      <w:proofErr w:type="spellStart"/>
+      <w:r>
+        <w:rPr>
+          <w:lang w:val="en-US"/>
+        </w:rPr>
+        <w:t>dapat</w:t>
+      </w:r>
+      <w:proofErr w:type="spellEnd"/>
+      <w:r>
+        <w:rPr>
+          <w:lang w:val="en-US"/>
+        </w:rPr>
+        <w:t xml:space="preserve"> </w:t>
+      </w:r>
+      <w:proofErr w:type="spellStart"/>
+      <w:r>
+        <w:rPr>
+          <w:lang w:val="en-US"/>
+        </w:rPr>
+        <w:t>berisi</w:t>
+      </w:r>
+      <w:proofErr w:type="spellEnd"/>
+      <w:r>
+        <w:rPr>
+          <w:lang w:val="en-US"/>
+        </w:rPr>
+        <w:t xml:space="preserve"> </w:t>
+      </w:r>
+      <w:proofErr w:type="spellStart"/>
+      <w:r>
+        <w:rPr>
+          <w:lang w:val="en-US"/>
+        </w:rPr>
+        <w:t>alamat</w:t>
+      </w:r>
+      <w:proofErr w:type="spellEnd"/>
+      <w:r>
+        <w:rPr>
+          <w:lang w:val="en-US"/>
+        </w:rPr>
+        <w:t xml:space="preserve"> </w:t>
+      </w:r>
+      <w:proofErr w:type="spellStart"/>
+      <w:r>
+        <w:rPr>
+          <w:lang w:val="en-US"/>
+        </w:rPr>
+        <w:t>dari</w:t>
+      </w:r>
+      <w:proofErr w:type="spellEnd"/>
+      <w:r>
+        <w:rPr>
+          <w:lang w:val="en-US"/>
+        </w:rPr>
+        <w:t xml:space="preserve"> </w:t>
+      </w:r>
+      <w:proofErr w:type="spellStart"/>
+      <w:r>
+        <w:rPr>
+          <w:lang w:val="en-US"/>
+        </w:rPr>
+        <w:t>suatu</w:t>
+      </w:r>
+      <w:proofErr w:type="spellEnd"/>
+      <w:r>
+        <w:rPr>
+          <w:lang w:val="en-US"/>
+        </w:rPr>
+        <w:t xml:space="preserve"> variabel lain dan </w:t>
+      </w:r>
+      <w:proofErr w:type="spellStart"/>
+      <w:r>
+        <w:rPr>
+          <w:lang w:val="en-US"/>
+        </w:rPr>
+        <w:t>untuk</w:t>
+      </w:r>
+      <w:proofErr w:type="spellEnd"/>
+      <w:r>
+        <w:rPr>
+          <w:lang w:val="en-US"/>
+        </w:rPr>
+        <w:t xml:space="preserve"> </w:t>
+      </w:r>
+      <w:proofErr w:type="spellStart"/>
+      <w:r>
+        <w:rPr>
+          <w:lang w:val="en-US"/>
+        </w:rPr>
+        <w:t>dapat</w:t>
+      </w:r>
+      <w:proofErr w:type="spellEnd"/>
+      <w:r>
+        <w:rPr>
+          <w:lang w:val="en-US"/>
+        </w:rPr>
+        <w:t xml:space="preserve"> </w:t>
+      </w:r>
+      <w:proofErr w:type="spellStart"/>
+      <w:r>
+        <w:rPr>
+          <w:lang w:val="en-US"/>
+        </w:rPr>
+        <w:t>mengakses</w:t>
+      </w:r>
+      <w:proofErr w:type="spellEnd"/>
+      <w:r>
+        <w:rPr>
+          <w:lang w:val="en-US"/>
+        </w:rPr>
+        <w:t xml:space="preserve"> nilai yang </w:t>
+      </w:r>
+      <w:proofErr w:type="spellStart"/>
+      <w:r>
+        <w:rPr>
+          <w:lang w:val="en-US"/>
+        </w:rPr>
+        <w:t>ada</w:t>
+      </w:r>
+      <w:proofErr w:type="spellEnd"/>
+      <w:r>
+        <w:rPr>
+          <w:lang w:val="en-US"/>
+        </w:rPr>
+        <w:t xml:space="preserve"> di </w:t>
+      </w:r>
+      <w:proofErr w:type="spellStart"/>
+      <w:r>
+        <w:rPr>
+          <w:lang w:val="en-US"/>
+        </w:rPr>
+        <w:t>dalam</w:t>
+      </w:r>
+      <w:proofErr w:type="spellEnd"/>
+      <w:r>
+        <w:rPr>
+          <w:lang w:val="en-US"/>
+        </w:rPr>
+        <w:t xml:space="preserve"> variabel </w:t>
+      </w:r>
+      <w:proofErr w:type="spellStart"/>
+      <w:r>
+        <w:rPr>
+          <w:lang w:val="en-US"/>
+        </w:rPr>
+        <w:t>berpointer</w:t>
+      </w:r>
+      <w:proofErr w:type="spellEnd"/>
+      <w:r>
+        <w:rPr>
+          <w:lang w:val="en-US"/>
+        </w:rPr>
+        <w:t xml:space="preserve"> </w:t>
+      </w:r>
+      <w:proofErr w:type="spellStart"/>
+      <w:r>
+        <w:rPr>
+          <w:lang w:val="en-US"/>
+        </w:rPr>
+        <w:t>secara</w:t>
+      </w:r>
+      <w:proofErr w:type="spellEnd"/>
+      <w:r>
+        <w:rPr>
+          <w:lang w:val="en-US"/>
+        </w:rPr>
+        <w:t xml:space="preserve"> </w:t>
+      </w:r>
+      <w:proofErr w:type="spellStart"/>
+      <w:r>
+        <w:rPr>
+          <w:lang w:val="en-US"/>
+        </w:rPr>
+        <w:t>langsung</w:t>
+      </w:r>
+      <w:proofErr w:type="spellEnd"/>
+      <w:r>
+        <w:rPr>
+          <w:lang w:val="en-US"/>
+        </w:rPr>
+        <w:t xml:space="preserve"> </w:t>
+      </w:r>
+      <w:proofErr w:type="spellStart"/>
+      <w:r>
+        <w:rPr>
+          <w:lang w:val="en-US"/>
+        </w:rPr>
+        <w:t>dapat</w:t>
+      </w:r>
+      <w:proofErr w:type="spellEnd"/>
+      <w:r>
+        <w:rPr>
+          <w:lang w:val="en-US"/>
+        </w:rPr>
+        <w:t xml:space="preserve"> </w:t>
+      </w:r>
+      <w:proofErr w:type="spellStart"/>
+      <w:r>
+        <w:rPr>
+          <w:lang w:val="en-US"/>
+        </w:rPr>
+        <w:t>dilakukan</w:t>
+      </w:r>
+      <w:proofErr w:type="spellEnd"/>
+      <w:r>
+        <w:rPr>
+          <w:lang w:val="en-US"/>
+        </w:rPr>
+        <w:t xml:space="preserve"> </w:t>
+      </w:r>
+      <w:proofErr w:type="spellStart"/>
+      <w:r>
+        <w:rPr>
+          <w:lang w:val="en-US"/>
+        </w:rPr>
+        <w:t>dengan</w:t>
+      </w:r>
+      <w:proofErr w:type="spellEnd"/>
+      <w:r>
+        <w:rPr>
+          <w:lang w:val="en-US"/>
+        </w:rPr>
+        <w:t xml:space="preserve"> </w:t>
+      </w:r>
+      <w:proofErr w:type="spellStart"/>
+      <w:r>
+        <w:rPr>
+          <w:lang w:val="en-US"/>
+        </w:rPr>
+        <w:t>menggunakan</w:t>
+      </w:r>
+      <w:proofErr w:type="spellEnd"/>
+      <w:r>
+        <w:rPr>
+          <w:lang w:val="en-US"/>
+        </w:rPr>
+        <w:t xml:space="preserve"> operator. Ada </w:t>
+      </w:r>
+      <w:proofErr w:type="spellStart"/>
+      <w:r>
+        <w:rPr>
+          <w:lang w:val="en-US"/>
+        </w:rPr>
+        <w:t>dua</w:t>
+      </w:r>
+      <w:proofErr w:type="spellEnd"/>
+      <w:r>
+        <w:rPr>
+          <w:lang w:val="en-US"/>
+        </w:rPr>
+        <w:t xml:space="preserve"> </w:t>
+      </w:r>
+      <w:proofErr w:type="spellStart"/>
+      <w:r>
+        <w:rPr>
+          <w:lang w:val="en-US"/>
+        </w:rPr>
+        <w:t>oprator</w:t>
+      </w:r>
+      <w:proofErr w:type="spellEnd"/>
+      <w:r>
+        <w:rPr>
+          <w:lang w:val="en-US"/>
+        </w:rPr>
+        <w:t xml:space="preserve"> pointer yang </w:t>
+      </w:r>
+      <w:proofErr w:type="spellStart"/>
+      <w:r>
+        <w:rPr>
+          <w:lang w:val="en-US"/>
+        </w:rPr>
+        <w:t>disediakan</w:t>
+      </w:r>
+      <w:proofErr w:type="spellEnd"/>
+      <w:r>
+        <w:rPr>
+          <w:lang w:val="en-US"/>
+        </w:rPr>
+        <w:t xml:space="preserve"> oleh Borland C++ </w:t>
+      </w:r>
+      <w:proofErr w:type="spellStart"/>
+      <w:r>
+        <w:rPr>
+          <w:lang w:val="en-US"/>
+        </w:rPr>
+        <w:t>yaitu</w:t>
+      </w:r>
+      <w:proofErr w:type="spellEnd"/>
+      <w:r>
+        <w:rPr>
+          <w:lang w:val="en-US"/>
+        </w:rPr>
+        <w:t>:</w:t>
+      </w:r>
+    </w:p>
+    <w:p>
+      <w:pPr>
+        <w:pStyle w:val="ListParagraph"/>
+        <w:numPr>
+          <w:ilvl w:val="0"/>
+          <w:numId w:val="27"/>
+        </w:numPr>
+        <w:spacing w:line="360" w:lineRule="auto"/>
+        <w:ind w:left="567" w:hanging="567"/>
+        <w:rPr>
+          <w:lang w:val="en-US"/>
+        </w:rPr>
+      </w:pPr>
+      <w:r>
+        <w:rPr>
+          <w:lang w:val="en-US"/>
+        </w:rPr>
+        <w:t xml:space="preserve">Operator Deference / Operator </w:t>
+      </w:r>
+      <w:proofErr w:type="spellStart"/>
+      <w:r>
+        <w:rPr>
+          <w:lang w:val="en-US"/>
+        </w:rPr>
+        <w:t>tidak</w:t>
+      </w:r>
+      <w:proofErr w:type="spellEnd"/>
+      <w:r>
+        <w:rPr>
+          <w:lang w:val="en-US"/>
+        </w:rPr>
+        <w:t xml:space="preserve"> </w:t>
+      </w:r>
+      <w:proofErr w:type="spellStart"/>
+      <w:r>
+        <w:rPr>
+          <w:lang w:val="en-US"/>
+        </w:rPr>
+        <w:t>langsung</w:t>
+      </w:r>
+      <w:proofErr w:type="spellEnd"/>
+      <w:r>
+        <w:rPr>
+          <w:lang w:val="en-US"/>
+        </w:rPr>
+        <w:t xml:space="preserve"> (&amp;)</w:t>
+      </w:r>
+    </w:p>
+    <w:p>
+      <w:pPr>
+        <w:pStyle w:val="ListParagraph"/>
+        <w:spacing w:line="360" w:lineRule="auto"/>
+        <w:ind w:left="567"/>
+        <w:rPr>
+          <w:lang w:val="en-US"/>
+        </w:rPr>
+      </w:pPr>
+      <w:r>
+        <w:rPr>
+          <w:lang w:val="en-US"/>
+        </w:rPr>
+        <w:t xml:space="preserve">Pada </w:t>
+      </w:r>
+      <w:proofErr w:type="spellStart"/>
+      <w:r>
+        <w:rPr>
+          <w:lang w:val="en-US"/>
+        </w:rPr>
+        <w:t>umumnya</w:t>
+      </w:r>
+      <w:proofErr w:type="spellEnd"/>
+      <w:r>
+        <w:rPr>
+          <w:lang w:val="en-US"/>
+        </w:rPr>
+        <w:t xml:space="preserve"> </w:t>
+      </w:r>
+      <w:proofErr w:type="spellStart"/>
+      <w:r>
+        <w:rPr>
+          <w:lang w:val="en-US"/>
+        </w:rPr>
+        <w:t>kita</w:t>
+      </w:r>
+      <w:proofErr w:type="spellEnd"/>
+      <w:r>
+        <w:rPr>
+          <w:lang w:val="en-US"/>
+        </w:rPr>
+        <w:t xml:space="preserve"> </w:t>
+      </w:r>
+      <w:proofErr w:type="spellStart"/>
+      <w:r>
+        <w:rPr>
+          <w:lang w:val="en-US"/>
+        </w:rPr>
+        <w:t>tidak</w:t>
+      </w:r>
+      <w:proofErr w:type="spellEnd"/>
+      <w:r>
+        <w:rPr>
+          <w:lang w:val="en-US"/>
+        </w:rPr>
+        <w:t xml:space="preserve"> </w:t>
+      </w:r>
+      <w:proofErr w:type="spellStart"/>
+      <w:r>
+        <w:rPr>
+          <w:lang w:val="en-US"/>
+        </w:rPr>
+        <w:t>dapat</w:t>
+      </w:r>
+      <w:proofErr w:type="spellEnd"/>
+      <w:r>
+        <w:rPr>
+          <w:lang w:val="en-US"/>
+        </w:rPr>
+        <w:t xml:space="preserve"> </w:t>
+      </w:r>
+      <w:proofErr w:type="spellStart"/>
+      <w:r>
+        <w:rPr>
+          <w:lang w:val="en-US"/>
+        </w:rPr>
+        <w:t>menentukan</w:t>
+      </w:r>
+      <w:proofErr w:type="spellEnd"/>
+      <w:r>
+        <w:rPr>
+          <w:lang w:val="en-US"/>
+        </w:rPr>
+        <w:t xml:space="preserve"> di mana variabel </w:t>
+      </w:r>
+      <w:proofErr w:type="spellStart"/>
+      <w:r>
+        <w:rPr>
+          <w:lang w:val="en-US"/>
+        </w:rPr>
+        <w:t>akan</w:t>
+      </w:r>
+      <w:proofErr w:type="spellEnd"/>
+      <w:r>
+        <w:rPr>
+          <w:lang w:val="en-US"/>
+        </w:rPr>
+        <w:t xml:space="preserve"> </w:t>
+      </w:r>
+      <w:proofErr w:type="spellStart"/>
+      <w:r>
+        <w:rPr>
+          <w:lang w:val="en-US"/>
+        </w:rPr>
+        <w:t>ditempatkan</w:t>
+      </w:r>
+      <w:proofErr w:type="spellEnd"/>
+      <w:r>
+        <w:rPr>
+          <w:lang w:val="en-US"/>
+        </w:rPr>
+        <w:t xml:space="preserve"> </w:t>
+      </w:r>
+      <w:proofErr w:type="spellStart"/>
+      <w:r>
+        <w:rPr>
+          <w:lang w:val="en-US"/>
+        </w:rPr>
+        <w:t>dalam</w:t>
+      </w:r>
+      <w:proofErr w:type="spellEnd"/>
+      <w:r>
+        <w:rPr>
+          <w:lang w:val="en-US"/>
+        </w:rPr>
+        <w:t xml:space="preserve"> </w:t>
+      </w:r>
+      <w:proofErr w:type="spellStart"/>
+      <w:r>
+        <w:rPr>
+          <w:lang w:val="en-US"/>
+        </w:rPr>
+        <w:t>memori</w:t>
+      </w:r>
+      <w:proofErr w:type="spellEnd"/>
+      <w:r>
+        <w:rPr>
+          <w:lang w:val="en-US"/>
+        </w:rPr>
+        <w:t xml:space="preserve"> </w:t>
+      </w:r>
+      <w:proofErr w:type="spellStart"/>
+      <w:r>
+        <w:rPr>
+          <w:lang w:val="en-US"/>
+        </w:rPr>
+        <w:t>karena</w:t>
+      </w:r>
+      <w:proofErr w:type="spellEnd"/>
+      <w:r>
+        <w:rPr>
+          <w:lang w:val="en-US"/>
+        </w:rPr>
+        <w:t xml:space="preserve"> </w:t>
+      </w:r>
+      <w:proofErr w:type="spellStart"/>
+      <w:r>
+        <w:rPr>
+          <w:lang w:val="en-US"/>
+        </w:rPr>
+        <w:t>penempatan</w:t>
+      </w:r>
+      <w:proofErr w:type="spellEnd"/>
+      <w:r>
+        <w:rPr>
+          <w:lang w:val="en-US"/>
+        </w:rPr>
+        <w:t xml:space="preserve"> </w:t>
+      </w:r>
+      <w:proofErr w:type="spellStart"/>
+      <w:r>
+        <w:rPr>
+          <w:lang w:val="en-US"/>
+        </w:rPr>
+        <w:t>suatu</w:t>
+      </w:r>
+      <w:proofErr w:type="spellEnd"/>
+      <w:r>
+        <w:rPr>
+          <w:lang w:val="en-US"/>
+        </w:rPr>
+        <w:t xml:space="preserve"> variabel </w:t>
+      </w:r>
+      <w:proofErr w:type="spellStart"/>
+      <w:r>
+        <w:rPr>
+          <w:lang w:val="en-US"/>
+        </w:rPr>
+        <w:t>ditentukan</w:t>
+      </w:r>
+      <w:proofErr w:type="spellEnd"/>
+      <w:r>
+        <w:rPr>
+          <w:lang w:val="en-US"/>
+        </w:rPr>
+        <w:t xml:space="preserve"> oleh </w:t>
+      </w:r>
+      <w:proofErr w:type="spellStart"/>
+      <w:r>
+        <w:rPr>
+          <w:lang w:val="en-US"/>
+        </w:rPr>
+        <w:t>sistem</w:t>
+      </w:r>
+      <w:proofErr w:type="spellEnd"/>
+      <w:r>
+        <w:rPr>
+          <w:lang w:val="en-US"/>
+        </w:rPr>
+        <w:t xml:space="preserve"> </w:t>
+      </w:r>
+      <w:proofErr w:type="spellStart"/>
+      <w:r>
+        <w:rPr>
+          <w:lang w:val="en-US"/>
+        </w:rPr>
+        <w:t>operasi</w:t>
+      </w:r>
+      <w:proofErr w:type="spellEnd"/>
+      <w:r>
+        <w:rPr>
+          <w:lang w:val="en-US"/>
+        </w:rPr>
+        <w:t xml:space="preserve">. </w:t>
+      </w:r>
+      <w:proofErr w:type="spellStart"/>
+      <w:r>
+        <w:rPr>
+          <w:lang w:val="en-US"/>
+        </w:rPr>
+        <w:t>Untuk</w:t>
+      </w:r>
+      <w:proofErr w:type="spellEnd"/>
+      <w:r>
+        <w:rPr>
+          <w:lang w:val="en-US"/>
+        </w:rPr>
+        <w:t xml:space="preserve"> </w:t>
+      </w:r>
+      <w:proofErr w:type="spellStart"/>
+      <w:r>
+        <w:rPr>
+          <w:lang w:val="en-US"/>
+        </w:rPr>
+        <w:t>suatu</w:t>
+      </w:r>
+      <w:proofErr w:type="spellEnd"/>
+      <w:r>
+        <w:rPr>
+          <w:lang w:val="en-US"/>
+        </w:rPr>
+        <w:t xml:space="preserve"> </w:t>
+      </w:r>
+      <w:proofErr w:type="spellStart"/>
+      <w:r>
+        <w:rPr>
+          <w:lang w:val="en-US"/>
+        </w:rPr>
+        <w:t>keperluan</w:t>
+      </w:r>
+      <w:proofErr w:type="spellEnd"/>
+      <w:r>
+        <w:rPr>
+          <w:lang w:val="en-US"/>
+        </w:rPr>
+        <w:t xml:space="preserve"> </w:t>
+      </w:r>
+      <w:proofErr w:type="spellStart"/>
+      <w:r>
+        <w:rPr>
+          <w:lang w:val="en-US"/>
+        </w:rPr>
+        <w:t>tertentu</w:t>
+      </w:r>
+      <w:proofErr w:type="spellEnd"/>
+      <w:r>
+        <w:rPr>
+          <w:lang w:val="en-US"/>
+        </w:rPr>
+        <w:t xml:space="preserve"> </w:t>
+      </w:r>
+      <w:proofErr w:type="spellStart"/>
+      <w:r>
+        <w:rPr>
+          <w:lang w:val="en-US"/>
+        </w:rPr>
+        <w:t>terkadang</w:t>
+      </w:r>
+      <w:proofErr w:type="spellEnd"/>
+      <w:r>
+        <w:rPr>
+          <w:lang w:val="en-US"/>
+        </w:rPr>
+        <w:t xml:space="preserve"> </w:t>
+      </w:r>
+      <w:proofErr w:type="spellStart"/>
+      <w:r>
+        <w:rPr>
+          <w:lang w:val="en-US"/>
+        </w:rPr>
+        <w:t>kita</w:t>
+      </w:r>
+      <w:proofErr w:type="spellEnd"/>
+      <w:r>
+        <w:rPr>
+          <w:lang w:val="en-US"/>
+        </w:rPr>
+        <w:t xml:space="preserve"> </w:t>
+      </w:r>
+      <w:proofErr w:type="spellStart"/>
+      <w:r>
+        <w:rPr>
+          <w:lang w:val="en-US"/>
+        </w:rPr>
+        <w:t>harus</w:t>
+      </w:r>
+      <w:proofErr w:type="spellEnd"/>
+      <w:r>
+        <w:rPr>
+          <w:lang w:val="en-US"/>
+        </w:rPr>
+        <w:t xml:space="preserve"> </w:t>
+      </w:r>
+      <w:proofErr w:type="spellStart"/>
+      <w:r>
+        <w:rPr>
+          <w:lang w:val="en-US"/>
+        </w:rPr>
+        <w:t>mengetahui</w:t>
+      </w:r>
+      <w:proofErr w:type="spellEnd"/>
+      <w:r>
+        <w:rPr>
+          <w:lang w:val="en-US"/>
+        </w:rPr>
+        <w:t xml:space="preserve"> </w:t>
+      </w:r>
+      <w:proofErr w:type="spellStart"/>
+      <w:r>
+        <w:rPr>
+          <w:lang w:val="en-US"/>
+        </w:rPr>
+        <w:t>alamat</w:t>
+      </w:r>
+      <w:proofErr w:type="spellEnd"/>
+      <w:r>
+        <w:rPr>
+          <w:lang w:val="en-US"/>
+        </w:rPr>
+        <w:t xml:space="preserve"> </w:t>
+      </w:r>
+      <w:proofErr w:type="spellStart"/>
+      <w:r>
+        <w:rPr>
+          <w:lang w:val="en-US"/>
+        </w:rPr>
+        <w:t>suatu</w:t>
+      </w:r>
+      <w:proofErr w:type="spellEnd"/>
+      <w:r>
+        <w:rPr>
+          <w:lang w:val="en-US"/>
+        </w:rPr>
+        <w:t xml:space="preserve"> variabel di </w:t>
+      </w:r>
+      <w:proofErr w:type="spellStart"/>
+      <w:r>
+        <w:rPr>
+          <w:lang w:val="en-US"/>
+        </w:rPr>
+        <w:t>dalam</w:t>
+      </w:r>
+      <w:proofErr w:type="spellEnd"/>
+      <w:r>
+        <w:rPr>
+          <w:lang w:val="en-US"/>
+        </w:rPr>
+        <w:t xml:space="preserve"> </w:t>
+      </w:r>
+      <w:proofErr w:type="spellStart"/>
+      <w:r>
+        <w:rPr>
+          <w:lang w:val="en-US"/>
+        </w:rPr>
+        <w:t>memori</w:t>
+      </w:r>
+      <w:proofErr w:type="spellEnd"/>
+      <w:r>
+        <w:rPr>
+          <w:lang w:val="en-US"/>
+        </w:rPr>
+        <w:t xml:space="preserve">, </w:t>
+      </w:r>
+      <w:proofErr w:type="spellStart"/>
+      <w:r>
+        <w:rPr>
+          <w:lang w:val="en-US"/>
+        </w:rPr>
+        <w:t>untuk</w:t>
+      </w:r>
+      <w:proofErr w:type="spellEnd"/>
+      <w:r>
+        <w:rPr>
+          <w:lang w:val="en-US"/>
+        </w:rPr>
+        <w:t xml:space="preserve"> </w:t>
+      </w:r>
+      <w:proofErr w:type="spellStart"/>
+      <w:r>
+        <w:rPr>
+          <w:lang w:val="en-US"/>
+        </w:rPr>
+        <w:t>memperoleh</w:t>
+      </w:r>
+      <w:proofErr w:type="spellEnd"/>
+      <w:r>
+        <w:rPr>
+          <w:lang w:val="en-US"/>
+        </w:rPr>
+        <w:t xml:space="preserve"> </w:t>
+      </w:r>
+      <w:proofErr w:type="spellStart"/>
+      <w:r>
+        <w:rPr>
+          <w:lang w:val="en-US"/>
+        </w:rPr>
+        <w:t>alamat</w:t>
+      </w:r>
+      <w:proofErr w:type="spellEnd"/>
+      <w:r>
+        <w:rPr>
+          <w:lang w:val="en-US"/>
+        </w:rPr>
+        <w:t xml:space="preserve"> </w:t>
+      </w:r>
+      <w:proofErr w:type="spellStart"/>
+      <w:r>
+        <w:rPr>
+          <w:lang w:val="en-US"/>
+        </w:rPr>
+        <w:t>dari</w:t>
+      </w:r>
+      <w:proofErr w:type="spellEnd"/>
+      <w:r>
+        <w:rPr>
+          <w:lang w:val="en-US"/>
+        </w:rPr>
+        <w:t xml:space="preserve"> </w:t>
+      </w:r>
+      <w:proofErr w:type="spellStart"/>
+      <w:r>
+        <w:rPr>
+          <w:lang w:val="en-US"/>
+        </w:rPr>
+        <w:t>suatu</w:t>
+      </w:r>
+      <w:proofErr w:type="spellEnd"/>
+      <w:r>
+        <w:rPr>
+          <w:lang w:val="en-US"/>
+        </w:rPr>
+        <w:t xml:space="preserve"> variabel </w:t>
+      </w:r>
+      <w:proofErr w:type="spellStart"/>
+      <w:r>
+        <w:rPr>
+          <w:lang w:val="en-US"/>
+        </w:rPr>
+        <w:t>dapat</w:t>
+      </w:r>
+      <w:proofErr w:type="spellEnd"/>
+      <w:r>
+        <w:rPr>
+          <w:lang w:val="en-US"/>
+        </w:rPr>
+        <w:t xml:space="preserve"> </w:t>
+      </w:r>
+      <w:proofErr w:type="spellStart"/>
+      <w:r>
+        <w:rPr>
+          <w:lang w:val="en-US"/>
+        </w:rPr>
+        <w:t>kita</w:t>
+      </w:r>
+      <w:proofErr w:type="spellEnd"/>
+      <w:r>
+        <w:rPr>
+          <w:lang w:val="en-US"/>
+        </w:rPr>
+        <w:t xml:space="preserve"> </w:t>
+      </w:r>
+      <w:proofErr w:type="spellStart"/>
+      <w:r>
+        <w:rPr>
+          <w:lang w:val="en-US"/>
+        </w:rPr>
+        <w:t>lakukan</w:t>
+      </w:r>
+      <w:proofErr w:type="spellEnd"/>
+      <w:r>
+        <w:rPr>
+          <w:lang w:val="en-US"/>
+        </w:rPr>
+        <w:t xml:space="preserve"> </w:t>
+      </w:r>
+      <w:proofErr w:type="spellStart"/>
+      <w:r>
+        <w:rPr>
+          <w:lang w:val="en-US"/>
+        </w:rPr>
+        <w:t>dengan</w:t>
+      </w:r>
+      <w:proofErr w:type="spellEnd"/>
+      <w:r>
+        <w:rPr>
+          <w:lang w:val="en-US"/>
+        </w:rPr>
+        <w:t xml:space="preserve"> </w:t>
+      </w:r>
+      <w:proofErr w:type="spellStart"/>
+      <w:r>
+        <w:rPr>
+          <w:lang w:val="en-US"/>
+        </w:rPr>
+        <w:t>bentuk</w:t>
+      </w:r>
+      <w:proofErr w:type="spellEnd"/>
+    </w:p>
+    <w:p>
+      <w:pPr>
+        <w:pStyle w:val="ListParagraph"/>
+        <w:spacing w:line="360" w:lineRule="auto"/>
+        <w:ind w:left="567"/>
+        <w:rPr>
+          <w:rFonts w:ascii="Consolas" w:hAnsi="Consolas"/>
+          <w:lang w:val="en-US"/>
+        </w:rPr>
+      </w:pPr>
+      <w:proofErr w:type="spellStart"/>
+      <w:r>
+        <w:rPr>
+          <w:rFonts w:ascii="Consolas" w:hAnsi="Consolas"/>
+          <w:lang w:val="en-US"/>
+        </w:rPr>
+        <w:t>nama_var_pointer</w:t>
+      </w:r>
+      <w:proofErr w:type="spellEnd"/>
+      <w:r>
+        <w:rPr>
+          <w:rFonts w:ascii="Consolas" w:hAnsi="Consolas"/>
+          <w:lang w:val="en-US"/>
+        </w:rPr>
+        <w:t xml:space="preserve"> = &amp;variabel;</w:t>
+      </w:r>
+    </w:p>
+    <w:p>
+      <w:pPr>
+        <w:pStyle w:val="ListParagraph"/>
+        <w:numPr>
+          <w:ilvl w:val="0"/>
+          <w:numId w:val="27"/>
+        </w:numPr>
+        <w:spacing w:line="360" w:lineRule="auto"/>
+        <w:ind w:left="567" w:hanging="567"/>
+        <w:rPr>
+          <w:rFonts w:cs="Arial"/>
+          <w:lang w:val="en-US"/>
+        </w:rPr>
+      </w:pPr>
+      <w:r>
+        <w:rPr>
+          <w:rFonts w:cs="Arial"/>
+          <w:lang w:val="en-US"/>
+        </w:rPr>
+        <w:t xml:space="preserve">Operator Reference / Operator </w:t>
+      </w:r>
+      <w:proofErr w:type="spellStart"/>
+      <w:r>
+        <w:rPr>
+          <w:rFonts w:cs="Arial"/>
+          <w:lang w:val="en-US"/>
+        </w:rPr>
+        <w:t>langsung</w:t>
+      </w:r>
+      <w:proofErr w:type="spellEnd"/>
+      <w:r>
+        <w:rPr>
+          <w:rFonts w:cs="Arial"/>
+          <w:lang w:val="en-US"/>
+        </w:rPr>
+        <w:t xml:space="preserve"> (*)</w:t>
+      </w:r>
+    </w:p>
+    <w:p>
+      <w:pPr>
+        <w:pStyle w:val="ListParagraph"/>
+        <w:spacing w:line="360" w:lineRule="auto"/>
+        <w:ind w:left="567"/>
+        <w:rPr>
+          <w:rFonts w:cs="Arial"/>
+          <w:lang w:val="en-US"/>
+        </w:rPr>
+      </w:pPr>
+      <w:proofErr w:type="spellStart"/>
+      <w:r>
+        <w:rPr>
+          <w:rFonts w:cs="Arial"/>
+          <w:lang w:val="en-US"/>
+        </w:rPr>
+        <w:t>Digunakan</w:t>
+      </w:r>
+      <w:proofErr w:type="spellEnd"/>
+      <w:r>
+        <w:rPr>
+          <w:rFonts w:cs="Arial"/>
+          <w:lang w:val="en-US"/>
+        </w:rPr>
+        <w:t xml:space="preserve"> </w:t>
+      </w:r>
+      <w:proofErr w:type="spellStart"/>
+      <w:r>
+        <w:rPr>
+          <w:rFonts w:cs="Arial"/>
+          <w:lang w:val="en-US"/>
+        </w:rPr>
+        <w:t>untuk</w:t>
+      </w:r>
+      <w:proofErr w:type="spellEnd"/>
+      <w:r>
+        <w:rPr>
+          <w:rFonts w:cs="Arial"/>
+          <w:lang w:val="en-US"/>
+        </w:rPr>
+        <w:t xml:space="preserve"> </w:t>
+      </w:r>
+      <w:proofErr w:type="spellStart"/>
+      <w:r>
+        <w:rPr>
+          <w:rFonts w:cs="Arial"/>
+          <w:lang w:val="en-US"/>
+        </w:rPr>
+        <w:t>mengakses</w:t>
+      </w:r>
+      <w:proofErr w:type="spellEnd"/>
+      <w:r>
+        <w:rPr>
+          <w:rFonts w:cs="Arial"/>
+          <w:lang w:val="en-US"/>
+        </w:rPr>
+        <w:t xml:space="preserve"> </w:t>
+      </w:r>
+      <w:proofErr w:type="spellStart"/>
+      <w:r>
+        <w:rPr>
+          <w:rFonts w:cs="Arial"/>
+          <w:lang w:val="en-US"/>
+        </w:rPr>
+        <w:t>secara</w:t>
+      </w:r>
+      <w:proofErr w:type="spellEnd"/>
+      <w:r>
+        <w:rPr>
+          <w:rFonts w:cs="Arial"/>
+          <w:lang w:val="en-US"/>
+        </w:rPr>
+        <w:t xml:space="preserve"> </w:t>
+      </w:r>
+      <w:proofErr w:type="spellStart"/>
+      <w:r>
+        <w:rPr>
+          <w:rFonts w:cs="Arial"/>
+          <w:lang w:val="en-US"/>
+        </w:rPr>
+        <w:t>langsung</w:t>
+      </w:r>
+      <w:proofErr w:type="spellEnd"/>
+      <w:r>
+        <w:rPr>
+          <w:rFonts w:cs="Arial"/>
+          <w:lang w:val="en-US"/>
+        </w:rPr>
+        <w:t xml:space="preserve"> nilai yang </w:t>
+      </w:r>
+      <w:proofErr w:type="spellStart"/>
+      <w:r>
+        <w:rPr>
+          <w:rFonts w:cs="Arial"/>
+          <w:lang w:val="en-US"/>
+        </w:rPr>
+        <w:t>terdapat</w:t>
+      </w:r>
+      <w:proofErr w:type="spellEnd"/>
+      <w:r>
+        <w:rPr>
+          <w:rFonts w:cs="Arial"/>
+          <w:lang w:val="en-US"/>
+        </w:rPr>
+        <w:t xml:space="preserve"> di </w:t>
+      </w:r>
+      <w:proofErr w:type="spellStart"/>
+      <w:r>
+        <w:rPr>
+          <w:rFonts w:cs="Arial"/>
+          <w:lang w:val="en-US"/>
+        </w:rPr>
+        <w:t>dalam</w:t>
+      </w:r>
+      <w:proofErr w:type="spellEnd"/>
+      <w:r>
+        <w:rPr>
+          <w:rFonts w:cs="Arial"/>
+          <w:lang w:val="en-US"/>
+        </w:rPr>
+        <w:t xml:space="preserve"> </w:t>
+      </w:r>
+      <w:proofErr w:type="spellStart"/>
+      <w:r>
+        <w:rPr>
+          <w:rFonts w:cs="Arial"/>
+          <w:lang w:val="en-US"/>
+        </w:rPr>
+        <w:t>alamat</w:t>
+      </w:r>
+      <w:proofErr w:type="spellEnd"/>
+      <w:r>
+        <w:rPr>
+          <w:rFonts w:cs="Arial"/>
+          <w:lang w:val="en-US"/>
+        </w:rPr>
+        <w:t xml:space="preserve"> yang </w:t>
+      </w:r>
+      <w:proofErr w:type="spellStart"/>
+      <w:r>
+        <w:rPr>
+          <w:rFonts w:cs="Arial"/>
+          <w:lang w:val="en-US"/>
+        </w:rPr>
+        <w:t>merupakan</w:t>
+      </w:r>
+      <w:proofErr w:type="spellEnd"/>
+      <w:r>
+        <w:rPr>
+          <w:rFonts w:cs="Arial"/>
+          <w:lang w:val="en-US"/>
+        </w:rPr>
+        <w:t xml:space="preserve"> nilai </w:t>
+      </w:r>
+      <w:proofErr w:type="spellStart"/>
+      <w:r>
+        <w:rPr>
+          <w:rFonts w:cs="Arial"/>
+          <w:lang w:val="en-US"/>
+        </w:rPr>
+        <w:t>dari</w:t>
+      </w:r>
+      <w:proofErr w:type="spellEnd"/>
+      <w:r>
+        <w:rPr>
+          <w:rFonts w:cs="Arial"/>
+          <w:lang w:val="en-US"/>
+        </w:rPr>
+        <w:t xml:space="preserve"> variabel pointer. </w:t>
+      </w:r>
+      <w:proofErr w:type="spellStart"/>
+      <w:r>
+        <w:rPr>
+          <w:rFonts w:cs="Arial"/>
+          <w:lang w:val="en-US"/>
+        </w:rPr>
+        <w:t>Dilakukan</w:t>
+      </w:r>
+      <w:proofErr w:type="spellEnd"/>
+      <w:r>
+        <w:rPr>
+          <w:rFonts w:cs="Arial"/>
+          <w:lang w:val="en-US"/>
+        </w:rPr>
+        <w:t xml:space="preserve"> </w:t>
+      </w:r>
+      <w:proofErr w:type="spellStart"/>
+      <w:r>
+        <w:rPr>
+          <w:rFonts w:cs="Arial"/>
+          <w:lang w:val="en-US"/>
+        </w:rPr>
+        <w:t>dengan</w:t>
+      </w:r>
+      <w:proofErr w:type="spellEnd"/>
+      <w:r>
+        <w:rPr>
+          <w:rFonts w:cs="Arial"/>
+          <w:lang w:val="en-US"/>
+        </w:rPr>
+        <w:t xml:space="preserve"> </w:t>
+      </w:r>
+      <w:proofErr w:type="spellStart"/>
+      <w:r>
+        <w:rPr>
+          <w:rFonts w:cs="Arial"/>
+          <w:lang w:val="en-US"/>
+        </w:rPr>
+        <w:t>menambahkan</w:t>
+      </w:r>
+      <w:proofErr w:type="spellEnd"/>
+      <w:r>
+        <w:rPr>
+          <w:rFonts w:cs="Arial"/>
+          <w:lang w:val="en-US"/>
+        </w:rPr>
+        <w:t xml:space="preserve"> Op</w:t>
+      </w:r>
+      <w:r>
+        <w:rPr>
+          <w:rFonts w:cs="Arial"/>
+          <w:lang w:val="en-US"/>
+        </w:rPr>
+        <w:t>e</w:t>
+      </w:r>
+      <w:r>
+        <w:rPr>
+          <w:rFonts w:cs="Arial"/>
+          <w:lang w:val="en-US"/>
+        </w:rPr>
+        <w:t xml:space="preserve">rator reference </w:t>
+      </w:r>
+      <w:r>
+        <w:rPr>
+          <w:rFonts w:cs="Arial"/>
+          <w:lang w:val="en-US"/>
+        </w:rPr>
+        <w:t>(</w:t>
+      </w:r>
+      <w:r>
+        <w:rPr>
+          <w:rFonts w:cs="Arial"/>
+          <w:lang w:val="en-US"/>
+        </w:rPr>
+        <w:t>*</w:t>
+      </w:r>
+      <w:r>
+        <w:rPr>
+          <w:rFonts w:cs="Arial"/>
+          <w:lang w:val="en-US"/>
+        </w:rPr>
+        <w:t>)</w:t>
+      </w:r>
+      <w:r>
+        <w:rPr>
+          <w:rFonts w:cs="Arial"/>
+          <w:lang w:val="en-US"/>
+        </w:rPr>
+        <w:t xml:space="preserve"> </w:t>
+      </w:r>
+      <w:proofErr w:type="spellStart"/>
+      <w:r>
+        <w:rPr>
+          <w:rFonts w:cs="Arial"/>
+          <w:lang w:val="en-US"/>
+        </w:rPr>
+        <w:t>didepan</w:t>
+      </w:r>
+      <w:proofErr w:type="spellEnd"/>
+      <w:r>
+        <w:rPr>
+          <w:rFonts w:cs="Arial"/>
+          <w:lang w:val="en-US"/>
+        </w:rPr>
+        <w:t xml:space="preserve"> nama variabel, agar </w:t>
+      </w:r>
+      <w:proofErr w:type="spellStart"/>
+      <w:r>
+        <w:rPr>
+          <w:rFonts w:cs="Arial"/>
+          <w:lang w:val="en-US"/>
+        </w:rPr>
+        <w:t>dapat</w:t>
+      </w:r>
+      <w:proofErr w:type="spellEnd"/>
+      <w:r>
+        <w:rPr>
+          <w:rFonts w:cs="Arial"/>
+          <w:lang w:val="en-US"/>
+        </w:rPr>
+        <w:t xml:space="preserve"> </w:t>
+      </w:r>
+      <w:proofErr w:type="spellStart"/>
+      <w:r>
+        <w:rPr>
+          <w:rFonts w:cs="Arial"/>
+          <w:lang w:val="en-US"/>
+        </w:rPr>
+        <w:t>menerjemahkan</w:t>
+      </w:r>
+      <w:proofErr w:type="spellEnd"/>
+      <w:r>
+        <w:rPr>
+          <w:rFonts w:cs="Arial"/>
+          <w:lang w:val="en-US"/>
+        </w:rPr>
+        <w:t xml:space="preserve"> nilai </w:t>
+      </w:r>
+      <w:proofErr w:type="spellStart"/>
+      <w:r>
+        <w:rPr>
+          <w:rFonts w:cs="Arial"/>
+          <w:lang w:val="en-US"/>
+        </w:rPr>
+        <w:t>sebenarnya</w:t>
+      </w:r>
+      <w:proofErr w:type="spellEnd"/>
+      <w:r>
+        <w:rPr>
+          <w:rFonts w:cs="Arial"/>
+          <w:lang w:val="en-US"/>
+        </w:rPr>
+        <w:t xml:space="preserve"> </w:t>
+      </w:r>
+      <w:proofErr w:type="spellStart"/>
+      <w:r>
+        <w:rPr>
+          <w:rFonts w:cs="Arial"/>
+          <w:lang w:val="en-US"/>
+        </w:rPr>
+        <w:t>dari</w:t>
+      </w:r>
+      <w:proofErr w:type="spellEnd"/>
+      <w:r>
+        <w:rPr>
+          <w:rFonts w:cs="Arial"/>
+          <w:lang w:val="en-US"/>
+        </w:rPr>
+        <w:t xml:space="preserve"> </w:t>
+      </w:r>
+      <w:proofErr w:type="spellStart"/>
+      <w:r>
+        <w:rPr>
+          <w:rFonts w:cs="Arial"/>
+          <w:lang w:val="en-US"/>
+        </w:rPr>
+        <w:t>suatu</w:t>
+      </w:r>
+      <w:proofErr w:type="spellEnd"/>
+      <w:r>
+        <w:rPr>
+          <w:rFonts w:cs="Arial"/>
+          <w:lang w:val="en-US"/>
+        </w:rPr>
+        <w:t xml:space="preserve"> variabel. </w:t>
+      </w:r>
+      <w:proofErr w:type="spellStart"/>
+      <w:r>
+        <w:rPr>
+          <w:rFonts w:cs="Arial"/>
+          <w:lang w:val="en-US"/>
+        </w:rPr>
+        <w:t>Sebagai</w:t>
+      </w:r>
+      <w:proofErr w:type="spellEnd"/>
+      <w:r>
+        <w:rPr>
+          <w:rFonts w:cs="Arial"/>
+          <w:lang w:val="en-US"/>
+        </w:rPr>
+        <w:t xml:space="preserve"> </w:t>
+      </w:r>
+      <w:proofErr w:type="spellStart"/>
+      <w:r>
+        <w:rPr>
+          <w:rFonts w:cs="Arial"/>
+          <w:lang w:val="en-US"/>
+        </w:rPr>
+        <w:t>contoh</w:t>
+      </w:r>
+      <w:proofErr w:type="spellEnd"/>
+      <w:r>
+        <w:rPr>
+          <w:rFonts w:cs="Arial"/>
+          <w:lang w:val="en-US"/>
+        </w:rPr>
+        <w:t xml:space="preserve">, </w:t>
+      </w:r>
+      <w:proofErr w:type="spellStart"/>
+      <w:r>
+        <w:rPr>
+          <w:rFonts w:cs="Arial"/>
+          <w:lang w:val="en-US"/>
+        </w:rPr>
+        <w:t>Misalkan</w:t>
+      </w:r>
+      <w:proofErr w:type="spellEnd"/>
+      <w:r>
+        <w:rPr>
+          <w:rFonts w:cs="Arial"/>
+          <w:lang w:val="en-US"/>
+        </w:rPr>
+        <w:t xml:space="preserve"> </w:t>
+      </w:r>
+      <w:proofErr w:type="spellStart"/>
+      <w:r>
+        <w:rPr>
+          <w:rFonts w:cs="Arial"/>
+          <w:lang w:val="en-US"/>
+        </w:rPr>
+        <w:t>deklarasi</w:t>
+      </w:r>
+      <w:proofErr w:type="spellEnd"/>
+      <w:r>
+        <w:rPr>
+          <w:rFonts w:cs="Arial"/>
+          <w:lang w:val="en-US"/>
+        </w:rPr>
+        <w:t xml:space="preserve"> </w:t>
+      </w:r>
+      <w:proofErr w:type="spellStart"/>
+      <w:r>
+        <w:rPr>
+          <w:rFonts w:cs="Arial"/>
+          <w:lang w:val="en-US"/>
+        </w:rPr>
+        <w:t>sebagai</w:t>
+      </w:r>
+      <w:proofErr w:type="spellEnd"/>
+      <w:r>
+        <w:rPr>
+          <w:rFonts w:cs="Arial"/>
+          <w:lang w:val="en-US"/>
+        </w:rPr>
+        <w:t xml:space="preserve"> </w:t>
+      </w:r>
+      <w:proofErr w:type="spellStart"/>
+      <w:r>
+        <w:rPr>
+          <w:rFonts w:cs="Arial"/>
+          <w:lang w:val="en-US"/>
+        </w:rPr>
+        <w:t>berikut</w:t>
+      </w:r>
+      <w:proofErr w:type="spellEnd"/>
+      <w:r>
+        <w:rPr>
+          <w:rFonts w:cs="Arial"/>
+          <w:lang w:val="en-US"/>
+        </w:rPr>
+        <w:t>.</w:t>
+      </w:r>
+    </w:p>
+    <w:p>
+      <w:pPr>
+        <w:pStyle w:val="ListParagraph"/>
+        <w:spacing w:line="360" w:lineRule="auto"/>
+        <w:ind w:left="567"/>
+        <w:rPr>
+          <w:rFonts w:ascii="Consolas" w:hAnsi="Consolas" w:cs="Arial"/>
+          <w:lang w:val="en-US"/>
+        </w:rPr>
+      </w:pPr>
+      <w:r>
+        <w:rPr>
+          <w:rFonts w:ascii="Consolas" w:hAnsi="Consolas" w:cs="Arial"/>
+          <w:lang w:val="en-US"/>
+        </w:rPr>
+        <w:t>int x = 8, y;</w:t>
+      </w:r>
+    </w:p>
+    <w:p>
+      <w:pPr>
+        <w:pStyle w:val="ListParagraph"/>
+        <w:spacing w:line="360" w:lineRule="auto"/>
+        <w:ind w:left="567"/>
+        <w:rPr>
+          <w:rFonts w:ascii="Consolas" w:hAnsi="Consolas" w:cs="Arial"/>
+          <w:lang w:val="en-US"/>
+        </w:rPr>
+      </w:pPr>
+      <w:r>
+        <w:rPr>
+          <w:rFonts w:ascii="Consolas" w:hAnsi="Consolas" w:cs="Arial"/>
+          <w:lang w:val="en-US"/>
+        </w:rPr>
+        <w:t>int *</w:t>
+      </w:r>
+      <w:proofErr w:type="spellStart"/>
+      <w:r>
+        <w:rPr>
+          <w:rFonts w:ascii="Consolas" w:hAnsi="Consolas" w:cs="Arial"/>
+          <w:lang w:val="en-US"/>
+        </w:rPr>
+        <w:t>xPtr</w:t>
+      </w:r>
+      <w:proofErr w:type="spellEnd"/>
+      <w:r>
+        <w:rPr>
+          <w:rFonts w:ascii="Consolas" w:hAnsi="Consolas" w:cs="Arial"/>
+          <w:lang w:val="en-US"/>
+        </w:rPr>
+        <w:t>;</w:t>
+      </w:r>
+    </w:p>
+    <w:p>
+      <w:pPr>
+        <w:pStyle w:val="Heading2"/>
+        <w:numPr>
+          <w:ilvl w:val="0"/>
+          <w:numId w:val="15"/>
+        </w:numPr>
+        <w:spacing w:line="360" w:lineRule="auto"/>
+        <w:ind w:left="567" w:hanging="567"/>
+        <w:rPr>
+          <w:lang w:val="en-US"/>
+        </w:rPr>
+      </w:pPr>
+      <w:r>
+        <w:rPr>
+          <w:lang w:val="en-US"/>
+        </w:rPr>
+        <w:t>DEKLARASI POINTER</w:t>
+      </w:r>
+    </w:p>
+    <w:p>
+      <w:pPr>
+        <w:spacing w:line="360" w:lineRule="auto"/>
+        <w:rPr>
+          <w:lang w:val="en-US"/>
+        </w:rPr>
+      </w:pPr>
+      <w:proofErr w:type="spellStart"/>
+      <w:r>
+        <w:rPr>
+          <w:lang w:val="en-US"/>
+        </w:rPr>
+        <w:t>Seperti</w:t>
+      </w:r>
+      <w:proofErr w:type="spellEnd"/>
+      <w:r>
+        <w:rPr>
+          <w:lang w:val="en-US"/>
+        </w:rPr>
+        <w:t xml:space="preserve"> </w:t>
+      </w:r>
+      <w:proofErr w:type="spellStart"/>
+      <w:r>
+        <w:rPr>
+          <w:lang w:val="en-US"/>
+        </w:rPr>
+        <w:t>halnya</w:t>
+      </w:r>
+      <w:proofErr w:type="spellEnd"/>
+      <w:r>
+        <w:rPr>
+          <w:lang w:val="en-US"/>
+        </w:rPr>
+        <w:t xml:space="preserve"> variabel yang lain, variabel pointer juga </w:t>
+      </w:r>
+      <w:proofErr w:type="spellStart"/>
+      <w:r>
+        <w:rPr>
+          <w:lang w:val="en-US"/>
+        </w:rPr>
+        <w:t>harus</w:t>
+      </w:r>
+      <w:proofErr w:type="spellEnd"/>
+      <w:r>
+        <w:rPr>
+          <w:lang w:val="en-US"/>
+        </w:rPr>
+        <w:t xml:space="preserve"> </w:t>
+      </w:r>
+      <w:proofErr w:type="spellStart"/>
+      <w:r>
+        <w:rPr>
+          <w:lang w:val="en-US"/>
+        </w:rPr>
+        <w:t>dideklarasikan</w:t>
+      </w:r>
+      <w:proofErr w:type="spellEnd"/>
+      <w:r>
+        <w:rPr>
+          <w:lang w:val="en-US"/>
+        </w:rPr>
+        <w:t xml:space="preserve"> </w:t>
+      </w:r>
+      <w:proofErr w:type="spellStart"/>
+      <w:r>
+        <w:rPr>
+          <w:lang w:val="en-US"/>
+        </w:rPr>
+        <w:t>terlebih</w:t>
+      </w:r>
+      <w:proofErr w:type="spellEnd"/>
+      <w:r>
+        <w:rPr>
+          <w:lang w:val="en-US"/>
+        </w:rPr>
+        <w:t xml:space="preserve"> </w:t>
+      </w:r>
+      <w:proofErr w:type="spellStart"/>
+      <w:r>
+        <w:rPr>
+          <w:lang w:val="en-US"/>
+        </w:rPr>
+        <w:t>dahulu</w:t>
+      </w:r>
+      <w:proofErr w:type="spellEnd"/>
+      <w:r>
+        <w:rPr>
+          <w:lang w:val="en-US"/>
+        </w:rPr>
+        <w:t xml:space="preserve"> </w:t>
+      </w:r>
+      <w:proofErr w:type="spellStart"/>
+      <w:r>
+        <w:rPr>
+          <w:lang w:val="en-US"/>
+        </w:rPr>
+        <w:t>sebelum</w:t>
+      </w:r>
+      <w:proofErr w:type="spellEnd"/>
+      <w:r>
+        <w:rPr>
+          <w:lang w:val="en-US"/>
+        </w:rPr>
+        <w:t xml:space="preserve"> </w:t>
+      </w:r>
+      <w:proofErr w:type="spellStart"/>
+      <w:r>
+        <w:rPr>
+          <w:lang w:val="en-US"/>
+        </w:rPr>
+        <w:t>digunakan</w:t>
+      </w:r>
+      <w:proofErr w:type="spellEnd"/>
+      <w:r>
+        <w:rPr>
+          <w:lang w:val="en-US"/>
+        </w:rPr>
+        <w:t xml:space="preserve">. </w:t>
+      </w:r>
+    </w:p>
+    <w:p>
+      <w:pPr>
+        <w:spacing w:line="360" w:lineRule="auto"/>
+        <w:rPr>
+          <w:lang w:val="en-US"/>
+        </w:rPr>
+      </w:pPr>
+      <w:proofErr w:type="spellStart"/>
+      <w:r>
+        <w:rPr>
+          <w:lang w:val="en-US"/>
+        </w:rPr>
+        <w:t>Bentuk</w:t>
+      </w:r>
+      <w:proofErr w:type="spellEnd"/>
+      <w:r>
+        <w:rPr>
+          <w:lang w:val="en-US"/>
+        </w:rPr>
+        <w:t xml:space="preserve"> </w:t>
+      </w:r>
+      <w:proofErr w:type="spellStart"/>
+      <w:r>
+        <w:rPr>
+          <w:lang w:val="en-US"/>
+        </w:rPr>
+        <w:t>umum</w:t>
+      </w:r>
+      <w:proofErr w:type="spellEnd"/>
+      <w:r>
+        <w:rPr>
+          <w:lang w:val="en-US"/>
+        </w:rPr>
+        <w:t>:</w:t>
+      </w:r>
+    </w:p>
+    <w:p>
+      <w:pPr>
+        <w:spacing w:line="360" w:lineRule="auto"/>
+        <w:rPr>
+          <w:rFonts w:ascii="Consolas" w:hAnsi="Consolas"/>
+          <w:lang w:val="en-US"/>
+        </w:rPr>
+      </w:pPr>
+      <w:proofErr w:type="spellStart"/>
+      <w:r>
+        <w:rPr>
+          <w:rFonts w:ascii="Consolas" w:hAnsi="Consolas"/>
+          <w:lang w:val="en-US"/>
+        </w:rPr>
+        <w:t>tipe_data</w:t>
+      </w:r>
+      <w:proofErr w:type="spellEnd"/>
+      <w:r>
+        <w:rPr>
+          <w:rFonts w:ascii="Consolas" w:hAnsi="Consolas"/>
+          <w:lang w:val="en-US"/>
+        </w:rPr>
+        <w:t xml:space="preserve"> *</w:t>
+      </w:r>
+      <w:proofErr w:type="spellStart"/>
+      <w:r>
+        <w:rPr>
+          <w:rFonts w:ascii="Consolas" w:hAnsi="Consolas"/>
+          <w:lang w:val="en-US"/>
+        </w:rPr>
+        <w:t>nama_var_pointer</w:t>
+      </w:r>
+      <w:proofErr w:type="spellEnd"/>
+      <w:r>
+        <w:rPr>
+          <w:rFonts w:ascii="Consolas" w:hAnsi="Consolas"/>
+          <w:lang w:val="en-US"/>
+        </w:rPr>
+        <w:t>;</w:t>
+      </w:r>
+    </w:p>
+    <w:p>
+      <w:pPr>
+        <w:pStyle w:val="Heading2"/>
+        <w:numPr>
+          <w:ilvl w:val="0"/>
+          <w:numId w:val="15"/>
+        </w:numPr>
+        <w:spacing w:line="360" w:lineRule="auto"/>
+        <w:ind w:left="567" w:hanging="567"/>
+        <w:rPr>
+          <w:lang w:val="en-US"/>
+        </w:rPr>
+      </w:pPr>
+      <w:r>
+        <w:rPr>
+          <w:lang w:val="en-US"/>
+        </w:rPr>
+        <w:lastRenderedPageBreak/>
+        <w:t>POINTER DAN ARRAY</w:t>
+      </w:r>
+    </w:p>
+    <w:p>
+      <w:pPr>
+        <w:spacing w:line="360" w:lineRule="auto"/>
+        <w:rPr>
+          <w:lang w:val="en-US"/>
+        </w:rPr>
+      </w:pPr>
+      <w:r>
+        <w:rPr>
+          <w:lang w:val="en-US"/>
+        </w:rPr>
+        <w:t xml:space="preserve">Pointer dan array </w:t>
+      </w:r>
+      <w:proofErr w:type="spellStart"/>
+      <w:r>
+        <w:rPr>
+          <w:lang w:val="en-US"/>
+        </w:rPr>
+        <w:t>mempunyai</w:t>
+      </w:r>
+      <w:proofErr w:type="spellEnd"/>
+      <w:r>
+        <w:rPr>
+          <w:lang w:val="en-US"/>
+        </w:rPr>
+        <w:t xml:space="preserve"> </w:t>
+      </w:r>
+      <w:proofErr w:type="spellStart"/>
+      <w:r>
+        <w:rPr>
+          <w:lang w:val="en-US"/>
+        </w:rPr>
+        <w:t>hubungan</w:t>
+      </w:r>
+      <w:proofErr w:type="spellEnd"/>
+      <w:r>
+        <w:rPr>
+          <w:lang w:val="en-US"/>
+        </w:rPr>
+        <w:t xml:space="preserve"> yang </w:t>
+      </w:r>
+      <w:proofErr w:type="spellStart"/>
+      <w:r>
+        <w:rPr>
+          <w:lang w:val="en-US"/>
+        </w:rPr>
+        <w:t>dekat</w:t>
+      </w:r>
+      <w:proofErr w:type="spellEnd"/>
+      <w:r>
+        <w:rPr>
+          <w:lang w:val="en-US"/>
+        </w:rPr>
+        <w:t xml:space="preserve">. </w:t>
+      </w:r>
+      <w:proofErr w:type="spellStart"/>
+      <w:r>
+        <w:rPr>
+          <w:lang w:val="en-US"/>
+        </w:rPr>
+        <w:t>Secara</w:t>
+      </w:r>
+      <w:proofErr w:type="spellEnd"/>
+      <w:r>
+        <w:rPr>
+          <w:lang w:val="en-US"/>
+        </w:rPr>
+        <w:t xml:space="preserve"> internal array juga </w:t>
+      </w:r>
+      <w:proofErr w:type="spellStart"/>
+      <w:r>
+        <w:rPr>
+          <w:lang w:val="en-US"/>
+        </w:rPr>
+        <w:t>menyatakan</w:t>
+      </w:r>
+      <w:proofErr w:type="spellEnd"/>
+      <w:r>
+        <w:rPr>
+          <w:lang w:val="en-US"/>
+        </w:rPr>
+        <w:t xml:space="preserve"> </w:t>
+      </w:r>
+      <w:proofErr w:type="spellStart"/>
+      <w:r>
+        <w:rPr>
+          <w:lang w:val="en-US"/>
+        </w:rPr>
+        <w:t>alamat</w:t>
+      </w:r>
+      <w:proofErr w:type="spellEnd"/>
+      <w:r>
+        <w:rPr>
+          <w:lang w:val="en-US"/>
+        </w:rPr>
+        <w:t xml:space="preserve">, di mana </w:t>
+      </w:r>
+      <w:proofErr w:type="spellStart"/>
+      <w:r>
+        <w:rPr>
+          <w:lang w:val="en-US"/>
+        </w:rPr>
+        <w:t>pengenalan</w:t>
+      </w:r>
+      <w:proofErr w:type="spellEnd"/>
+      <w:r>
+        <w:rPr>
+          <w:lang w:val="en-US"/>
+        </w:rPr>
+        <w:t xml:space="preserve"> array </w:t>
+      </w:r>
+      <w:proofErr w:type="spellStart"/>
+      <w:r>
+        <w:rPr>
+          <w:lang w:val="en-US"/>
+        </w:rPr>
+        <w:t>sama</w:t>
+      </w:r>
+      <w:proofErr w:type="spellEnd"/>
+      <w:r>
+        <w:rPr>
+          <w:lang w:val="en-US"/>
+        </w:rPr>
+        <w:t xml:space="preserve"> </w:t>
+      </w:r>
+      <w:proofErr w:type="spellStart"/>
+      <w:r>
+        <w:rPr>
+          <w:lang w:val="en-US"/>
+        </w:rPr>
+        <w:t>dengan</w:t>
+      </w:r>
+      <w:proofErr w:type="spellEnd"/>
+      <w:r>
+        <w:rPr>
+          <w:lang w:val="en-US"/>
+        </w:rPr>
+        <w:t xml:space="preserve"> </w:t>
+      </w:r>
+      <w:proofErr w:type="spellStart"/>
+      <w:r>
+        <w:rPr>
+          <w:lang w:val="en-US"/>
+        </w:rPr>
+        <w:t>alamat</w:t>
+      </w:r>
+      <w:proofErr w:type="spellEnd"/>
+      <w:r>
+        <w:rPr>
+          <w:lang w:val="en-US"/>
+        </w:rPr>
+        <w:t xml:space="preserve"> pada </w:t>
+      </w:r>
+      <w:proofErr w:type="spellStart"/>
+      <w:r>
+        <w:rPr>
+          <w:lang w:val="en-US"/>
+        </w:rPr>
+        <w:t>elemen</w:t>
+      </w:r>
+      <w:proofErr w:type="spellEnd"/>
+      <w:r>
+        <w:rPr>
+          <w:lang w:val="en-US"/>
+        </w:rPr>
+        <w:t xml:space="preserve"> </w:t>
+      </w:r>
+      <w:proofErr w:type="spellStart"/>
+      <w:r>
+        <w:rPr>
+          <w:lang w:val="en-US"/>
+        </w:rPr>
+        <w:t>pertama</w:t>
+      </w:r>
+      <w:proofErr w:type="spellEnd"/>
+      <w:r>
+        <w:rPr>
+          <w:lang w:val="en-US"/>
+        </w:rPr>
+        <w:t xml:space="preserve"> pada array.</w:t>
+      </w:r>
+    </w:p>
+    <w:p>
+      <w:pPr>
+        <w:pStyle w:val="Heading2"/>
+        <w:numPr>
+          <w:ilvl w:val="0"/>
+          <w:numId w:val="15"/>
+        </w:numPr>
+        <w:spacing w:line="360" w:lineRule="auto"/>
+        <w:ind w:left="567" w:hanging="567"/>
+        <w:rPr>
+          <w:lang w:val="en-US"/>
+        </w:rPr>
+      </w:pPr>
+      <w:r>
+        <w:rPr>
+          <w:lang w:val="en-US"/>
+        </w:rPr>
+        <w:t>POINTER PADA POINTER</w:t>
+      </w:r>
+    </w:p>
+    <w:p>
+      <w:pPr>
+        <w:spacing w:line="360" w:lineRule="auto"/>
+        <w:rPr>
+          <w:lang w:val="en-US"/>
+        </w:rPr>
+      </w:pPr>
+      <w:r>
+        <w:rPr>
+          <w:lang w:val="en-US"/>
+        </w:rPr>
+        <w:t xml:space="preserve">Variabel pointer </w:t>
+      </w:r>
+      <w:proofErr w:type="spellStart"/>
+      <w:r>
+        <w:rPr>
+          <w:lang w:val="en-US"/>
+        </w:rPr>
+        <w:t>menunjukan</w:t>
+      </w:r>
+      <w:proofErr w:type="spellEnd"/>
+      <w:r>
+        <w:rPr>
+          <w:lang w:val="en-US"/>
+        </w:rPr>
+        <w:t xml:space="preserve"> </w:t>
+      </w:r>
+      <w:proofErr w:type="spellStart"/>
+      <w:r>
+        <w:rPr>
+          <w:lang w:val="en-US"/>
+        </w:rPr>
+        <w:t>suatu</w:t>
+      </w:r>
+      <w:proofErr w:type="spellEnd"/>
+      <w:r>
+        <w:rPr>
+          <w:lang w:val="en-US"/>
+        </w:rPr>
+        <w:t xml:space="preserve"> variabel. Di </w:t>
+      </w:r>
+      <w:proofErr w:type="spellStart"/>
+      <w:r>
+        <w:rPr>
+          <w:lang w:val="en-US"/>
+        </w:rPr>
+        <w:t>samping</w:t>
+      </w:r>
+      <w:proofErr w:type="spellEnd"/>
+      <w:r>
+        <w:rPr>
+          <w:lang w:val="en-US"/>
+        </w:rPr>
+        <w:t xml:space="preserve"> </w:t>
+      </w:r>
+      <w:proofErr w:type="spellStart"/>
+      <w:r>
+        <w:rPr>
+          <w:lang w:val="en-US"/>
+        </w:rPr>
+        <w:t>itu</w:t>
+      </w:r>
+      <w:proofErr w:type="spellEnd"/>
+      <w:r>
+        <w:rPr>
+          <w:lang w:val="en-US"/>
+        </w:rPr>
+        <w:t xml:space="preserve">, </w:t>
+      </w:r>
+      <w:proofErr w:type="spellStart"/>
+      <w:r>
+        <w:rPr>
+          <w:lang w:val="en-US"/>
+        </w:rPr>
+        <w:t>suatu</w:t>
+      </w:r>
+      <w:proofErr w:type="spellEnd"/>
+      <w:r>
+        <w:rPr>
+          <w:lang w:val="en-US"/>
+        </w:rPr>
+        <w:t xml:space="preserve"> variabel pointer juga </w:t>
+      </w:r>
+      <w:proofErr w:type="spellStart"/>
+      <w:r>
+        <w:rPr>
+          <w:lang w:val="en-US"/>
+        </w:rPr>
+        <w:t>dapat</w:t>
+      </w:r>
+      <w:proofErr w:type="spellEnd"/>
+      <w:r>
+        <w:rPr>
+          <w:lang w:val="en-US"/>
+        </w:rPr>
+        <w:t xml:space="preserve"> </w:t>
+      </w:r>
+      <w:proofErr w:type="spellStart"/>
+      <w:r>
+        <w:rPr>
+          <w:lang w:val="en-US"/>
+        </w:rPr>
+        <w:t>menunjukan</w:t>
+      </w:r>
+      <w:proofErr w:type="spellEnd"/>
+      <w:r>
+        <w:rPr>
+          <w:lang w:val="en-US"/>
+        </w:rPr>
+        <w:t xml:space="preserve"> </w:t>
+      </w:r>
+      <w:proofErr w:type="spellStart"/>
+      <w:r>
+        <w:rPr>
+          <w:lang w:val="en-US"/>
+        </w:rPr>
+        <w:t>ke</w:t>
+      </w:r>
+      <w:proofErr w:type="spellEnd"/>
+      <w:r>
+        <w:rPr>
+          <w:lang w:val="en-US"/>
+        </w:rPr>
+        <w:t xml:space="preserve"> variabel pointer </w:t>
+      </w:r>
+      <w:proofErr w:type="spellStart"/>
+      <w:r>
+        <w:rPr>
+          <w:lang w:val="en-US"/>
+        </w:rPr>
+        <w:t>lainnya</w:t>
+      </w:r>
+      <w:proofErr w:type="spellEnd"/>
+      <w:r>
+        <w:rPr>
+          <w:lang w:val="en-US"/>
+        </w:rPr>
+        <w:t xml:space="preserve">. </w:t>
+      </w:r>
+      <w:proofErr w:type="spellStart"/>
+      <w:r>
+        <w:rPr>
+          <w:lang w:val="en-US"/>
+        </w:rPr>
+        <w:t>Dalam</w:t>
+      </w:r>
+      <w:proofErr w:type="spellEnd"/>
+      <w:r>
+        <w:rPr>
+          <w:lang w:val="en-US"/>
+        </w:rPr>
+        <w:t xml:space="preserve"> </w:t>
+      </w:r>
+      <w:proofErr w:type="spellStart"/>
+      <w:r>
+        <w:rPr>
+          <w:lang w:val="en-US"/>
+        </w:rPr>
+        <w:t>hal</w:t>
+      </w:r>
+      <w:proofErr w:type="spellEnd"/>
+      <w:r>
+        <w:rPr>
+          <w:lang w:val="en-US"/>
+        </w:rPr>
+        <w:t xml:space="preserve"> </w:t>
+      </w:r>
+      <w:proofErr w:type="spellStart"/>
+      <w:r>
+        <w:rPr>
+          <w:lang w:val="en-US"/>
+        </w:rPr>
+        <w:t>ini</w:t>
+      </w:r>
+      <w:proofErr w:type="spellEnd"/>
+      <w:r>
+        <w:rPr>
+          <w:lang w:val="en-US"/>
+        </w:rPr>
+        <w:t xml:space="preserve"> </w:t>
+      </w:r>
+      <w:proofErr w:type="spellStart"/>
+      <w:r>
+        <w:rPr>
+          <w:lang w:val="en-US"/>
+        </w:rPr>
+        <w:t>dilakukan</w:t>
+      </w:r>
+      <w:proofErr w:type="spellEnd"/>
+      <w:r>
+        <w:rPr>
+          <w:lang w:val="en-US"/>
+        </w:rPr>
+        <w:t xml:space="preserve"> </w:t>
+      </w:r>
+      <w:proofErr w:type="spellStart"/>
+      <w:r>
+        <w:rPr>
+          <w:lang w:val="en-US"/>
+        </w:rPr>
+        <w:t>dengan</w:t>
+      </w:r>
+      <w:proofErr w:type="spellEnd"/>
+      <w:r>
+        <w:rPr>
+          <w:lang w:val="en-US"/>
+        </w:rPr>
+        <w:t xml:space="preserve"> </w:t>
+      </w:r>
+      <w:proofErr w:type="spellStart"/>
+      <w:r>
+        <w:rPr>
+          <w:lang w:val="en-US"/>
+        </w:rPr>
+        <w:t>cara</w:t>
+      </w:r>
+      <w:proofErr w:type="spellEnd"/>
+      <w:r>
+        <w:rPr>
+          <w:lang w:val="en-US"/>
+        </w:rPr>
+        <w:t xml:space="preserve"> </w:t>
+      </w:r>
+      <w:proofErr w:type="spellStart"/>
+      <w:r>
+        <w:rPr>
+          <w:lang w:val="en-US"/>
+        </w:rPr>
+        <w:t>menambahkan</w:t>
+      </w:r>
+      <w:proofErr w:type="spellEnd"/>
+      <w:r>
+        <w:rPr>
+          <w:lang w:val="en-US"/>
+        </w:rPr>
+        <w:t xml:space="preserve"> operator reference (*) pada variabel yang </w:t>
+      </w:r>
+      <w:proofErr w:type="spellStart"/>
+      <w:r>
+        <w:rPr>
+          <w:lang w:val="en-US"/>
+        </w:rPr>
+        <w:t>akan</w:t>
+      </w:r>
+      <w:proofErr w:type="spellEnd"/>
+      <w:r>
+        <w:rPr>
+          <w:lang w:val="en-US"/>
+        </w:rPr>
+        <w:t xml:space="preserve"> </w:t>
+      </w:r>
+      <w:proofErr w:type="spellStart"/>
+      <w:r>
+        <w:rPr>
+          <w:lang w:val="en-US"/>
+        </w:rPr>
+        <w:t>ditunjuk</w:t>
+      </w:r>
+      <w:proofErr w:type="spellEnd"/>
+      <w:r>
+        <w:rPr>
+          <w:lang w:val="en-US"/>
+        </w:rPr>
+        <w:t>.</w:t>
+      </w:r>
+    </w:p>
+    <w:p>
+      <w:pPr>
+        <w:spacing w:line="360" w:lineRule="auto"/>
+        <w:rPr>
+          <w:lang w:val="en-US"/>
+        </w:rPr>
+      </w:pPr>
+      <w:proofErr w:type="spellStart"/>
+      <w:r>
+        <w:rPr>
+          <w:lang w:val="en-US"/>
+        </w:rPr>
+        <w:t>Contoh</w:t>
+      </w:r>
+      <w:proofErr w:type="spellEnd"/>
+      <w:r>
+        <w:rPr>
+          <w:lang w:val="en-US"/>
+        </w:rPr>
+        <w:t xml:space="preserve">: </w:t>
+      </w:r>
+      <w:proofErr w:type="spellStart"/>
+      <w:r>
+        <w:rPr>
+          <w:lang w:val="en-US"/>
+        </w:rPr>
+        <w:t>misalkan</w:t>
+      </w:r>
+      <w:proofErr w:type="spellEnd"/>
+      <w:r>
+        <w:rPr>
+          <w:lang w:val="en-US"/>
+        </w:rPr>
+        <w:t xml:space="preserve"> </w:t>
+      </w:r>
+      <w:proofErr w:type="spellStart"/>
+      <w:r>
+        <w:rPr>
+          <w:lang w:val="en-US"/>
+        </w:rPr>
+        <w:t>kita</w:t>
+      </w:r>
+      <w:proofErr w:type="spellEnd"/>
+      <w:r>
+        <w:rPr>
+          <w:lang w:val="en-US"/>
+        </w:rPr>
+        <w:t xml:space="preserve"> </w:t>
+      </w:r>
+      <w:proofErr w:type="spellStart"/>
+      <w:r>
+        <w:rPr>
+          <w:lang w:val="en-US"/>
+        </w:rPr>
+        <w:t>mempunyai</w:t>
+      </w:r>
+      <w:proofErr w:type="spellEnd"/>
+      <w:r>
+        <w:rPr>
+          <w:lang w:val="en-US"/>
+        </w:rPr>
+        <w:t xml:space="preserve"> </w:t>
+      </w:r>
+      <w:proofErr w:type="spellStart"/>
+      <w:r>
+        <w:rPr>
+          <w:lang w:val="en-US"/>
+        </w:rPr>
+        <w:t>deklarasi</w:t>
+      </w:r>
+      <w:proofErr w:type="spellEnd"/>
+      <w:r>
+        <w:rPr>
+          <w:lang w:val="en-US"/>
+        </w:rPr>
+        <w:t xml:space="preserve"> </w:t>
+      </w:r>
+      <w:proofErr w:type="spellStart"/>
+      <w:r>
+        <w:rPr>
+          <w:lang w:val="en-US"/>
+        </w:rPr>
+        <w:t>sebagai</w:t>
+      </w:r>
+      <w:proofErr w:type="spellEnd"/>
+      <w:r>
+        <w:rPr>
+          <w:lang w:val="en-US"/>
+        </w:rPr>
+        <w:t xml:space="preserve"> </w:t>
+      </w:r>
+      <w:proofErr w:type="spellStart"/>
+      <w:r>
+        <w:rPr>
+          <w:lang w:val="en-US"/>
+        </w:rPr>
+        <w:t>berikut</w:t>
+      </w:r>
+      <w:proofErr w:type="spellEnd"/>
+      <w:r>
+        <w:rPr>
+          <w:lang w:val="en-US"/>
+        </w:rPr>
+        <w:t xml:space="preserve"> </w:t>
+      </w:r>
+      <w:proofErr w:type="spellStart"/>
+      <w:r>
+        <w:rPr>
+          <w:lang w:val="en-US"/>
+        </w:rPr>
+        <w:t>ini</w:t>
+      </w:r>
+      <w:proofErr w:type="spellEnd"/>
+      <w:r>
+        <w:rPr>
+          <w:lang w:val="en-US"/>
+        </w:rPr>
+        <w:t>.</w:t>
+      </w:r>
+    </w:p>
+    <w:p>
+      <w:pPr>
+        <w:spacing w:line="360" w:lineRule="auto"/>
+        <w:rPr>
+          <w:rFonts w:ascii="Consolas" w:hAnsi="Consolas"/>
+          <w:lang w:val="en-US"/>
+        </w:rPr>
+      </w:pPr>
+      <w:r>
+        <w:rPr>
+          <w:rFonts w:ascii="Consolas" w:hAnsi="Consolas"/>
+          <w:lang w:val="en-US"/>
+        </w:rPr>
+        <w:t xml:space="preserve">int </w:t>
+      </w:r>
+      <w:proofErr w:type="spellStart"/>
+      <w:r>
+        <w:rPr>
+          <w:rFonts w:ascii="Consolas" w:hAnsi="Consolas"/>
+          <w:lang w:val="en-US"/>
+        </w:rPr>
+        <w:t>Var_x</w:t>
+      </w:r>
+      <w:proofErr w:type="spellEnd"/>
+      <w:r>
+        <w:rPr>
+          <w:rFonts w:ascii="Consolas" w:hAnsi="Consolas"/>
+          <w:lang w:val="en-US"/>
+        </w:rPr>
+        <w:t>;</w:t>
+      </w:r>
+    </w:p>
+    <w:p>
+      <w:pPr>
+        <w:spacing w:line="360" w:lineRule="auto"/>
+        <w:rPr>
+          <w:rFonts w:ascii="Consolas" w:hAnsi="Consolas"/>
+          <w:lang w:val="en-US"/>
+        </w:rPr>
+      </w:pPr>
+      <w:r>
+        <w:rPr>
+          <w:rFonts w:ascii="Consolas" w:hAnsi="Consolas"/>
+          <w:lang w:val="en-US"/>
+        </w:rPr>
+        <w:t>int *xPtr1;</w:t>
+      </w:r>
+    </w:p>
+    <w:p>
+      <w:pPr>
+        <w:spacing w:line="360" w:lineRule="auto"/>
+        <w:rPr>
+          <w:rFonts w:ascii="Consolas" w:hAnsi="Consolas"/>
+          <w:lang w:val="en-US"/>
+        </w:rPr>
+      </w:pPr>
+      <w:r>
+        <w:rPr>
+          <w:rFonts w:ascii="Consolas" w:hAnsi="Consolas"/>
+          <w:lang w:val="en-US"/>
+        </w:rPr>
+        <w:t>int **xPtr2;</w:t>
+      </w:r>
+    </w:p>
+    <w:p>
+      <w:pPr>
+        <w:spacing w:line="360" w:lineRule="auto"/>
+        <w:rPr>
+          <w:rFonts w:cs="Arial"/>
+          <w:lang w:val="en-US"/>
+        </w:rPr>
+      </w:pPr>
+      <w:proofErr w:type="spellStart"/>
+      <w:r>
+        <w:rPr>
+          <w:rFonts w:cs="Arial"/>
+          <w:lang w:val="en-US"/>
+        </w:rPr>
+        <w:t>Artinya</w:t>
+      </w:r>
+      <w:proofErr w:type="spellEnd"/>
+      <w:r>
+        <w:rPr>
+          <w:rFonts w:cs="Arial"/>
+          <w:lang w:val="en-US"/>
+        </w:rPr>
+        <w:t>:</w:t>
+      </w:r>
+    </w:p>
+    <w:p>
+      <w:pPr>
+        <w:pStyle w:val="ListParagraph"/>
+        <w:numPr>
+          <w:ilvl w:val="0"/>
+          <w:numId w:val="29"/>
+        </w:numPr>
+        <w:spacing w:line="360" w:lineRule="auto"/>
+        <w:ind w:left="567" w:hanging="567"/>
+        <w:rPr>
+          <w:rFonts w:cs="Arial"/>
+          <w:lang w:val="en-US"/>
+        </w:rPr>
+      </w:pPr>
+      <w:proofErr w:type="spellStart"/>
+      <w:r>
+        <w:rPr>
+          <w:rFonts w:cs="Arial"/>
+          <w:lang w:val="en-US"/>
+        </w:rPr>
+        <w:t>Var_x</w:t>
+      </w:r>
+      <w:proofErr w:type="spellEnd"/>
+      <w:r>
+        <w:rPr>
+          <w:rFonts w:cs="Arial"/>
+          <w:lang w:val="en-US"/>
+        </w:rPr>
+        <w:t xml:space="preserve"> </w:t>
+      </w:r>
+      <w:proofErr w:type="spellStart"/>
+      <w:r>
+        <w:rPr>
+          <w:rFonts w:cs="Arial"/>
+          <w:lang w:val="en-US"/>
+        </w:rPr>
+        <w:t>adalah</w:t>
+      </w:r>
+      <w:proofErr w:type="spellEnd"/>
+      <w:r>
+        <w:rPr>
+          <w:rFonts w:cs="Arial"/>
+          <w:lang w:val="en-US"/>
+        </w:rPr>
+        <w:t xml:space="preserve"> variabel </w:t>
+      </w:r>
+      <w:proofErr w:type="spellStart"/>
+      <w:r>
+        <w:rPr>
+          <w:rFonts w:cs="Arial"/>
+          <w:lang w:val="en-US"/>
+        </w:rPr>
+        <w:t>bertipe</w:t>
+      </w:r>
+      <w:proofErr w:type="spellEnd"/>
+      <w:r>
+        <w:rPr>
+          <w:rFonts w:cs="Arial"/>
+          <w:lang w:val="en-US"/>
+        </w:rPr>
+        <w:t xml:space="preserve"> int</w:t>
+      </w:r>
+    </w:p>
+    <w:p>
+      <w:pPr>
+        <w:pStyle w:val="ListParagraph"/>
+        <w:numPr>
+          <w:ilvl w:val="0"/>
+          <w:numId w:val="29"/>
+        </w:numPr>
+        <w:spacing w:line="360" w:lineRule="auto"/>
+        <w:ind w:left="567" w:hanging="567"/>
+        <w:rPr>
+          <w:rFonts w:cs="Arial"/>
+          <w:lang w:val="en-US"/>
+        </w:rPr>
+      </w:pPr>
+      <w:r>
+        <w:rPr>
+          <w:rFonts w:cs="Arial"/>
+          <w:lang w:val="en-US"/>
+        </w:rPr>
+        <w:t xml:space="preserve">*xPtr1 </w:t>
+      </w:r>
+      <w:proofErr w:type="spellStart"/>
+      <w:r>
+        <w:rPr>
+          <w:rFonts w:cs="Arial"/>
+          <w:lang w:val="en-US"/>
+        </w:rPr>
+        <w:t>adalah</w:t>
+      </w:r>
+      <w:proofErr w:type="spellEnd"/>
+      <w:r>
+        <w:rPr>
+          <w:rFonts w:cs="Arial"/>
+          <w:lang w:val="en-US"/>
+        </w:rPr>
+        <w:t xml:space="preserve"> variabel pointer yang </w:t>
+      </w:r>
+      <w:proofErr w:type="spellStart"/>
+      <w:r>
+        <w:rPr>
+          <w:rFonts w:cs="Arial"/>
+          <w:lang w:val="en-US"/>
+        </w:rPr>
+        <w:t>menunjukan</w:t>
+      </w:r>
+      <w:proofErr w:type="spellEnd"/>
+      <w:r>
+        <w:rPr>
+          <w:rFonts w:cs="Arial"/>
+          <w:lang w:val="en-US"/>
+        </w:rPr>
+        <w:t xml:space="preserve"> </w:t>
+      </w:r>
+      <w:proofErr w:type="spellStart"/>
+      <w:r>
+        <w:rPr>
+          <w:rFonts w:cs="Arial"/>
+          <w:lang w:val="en-US"/>
+        </w:rPr>
+        <w:t>ke</w:t>
+      </w:r>
+      <w:proofErr w:type="spellEnd"/>
+      <w:r>
+        <w:rPr>
+          <w:rFonts w:cs="Arial"/>
+          <w:lang w:val="en-US"/>
+        </w:rPr>
+        <w:t xml:space="preserve"> data </w:t>
+      </w:r>
+      <w:proofErr w:type="spellStart"/>
+      <w:r>
+        <w:rPr>
+          <w:rFonts w:cs="Arial"/>
+          <w:lang w:val="en-US"/>
+        </w:rPr>
+        <w:t>bertipe</w:t>
+      </w:r>
+      <w:proofErr w:type="spellEnd"/>
+      <w:r>
+        <w:rPr>
+          <w:rFonts w:cs="Arial"/>
+          <w:lang w:val="en-US"/>
+        </w:rPr>
+        <w:t xml:space="preserve"> int</w:t>
+      </w:r>
+    </w:p>
+    <w:p>
+      <w:pPr>
+        <w:pStyle w:val="ListParagraph"/>
+        <w:numPr>
+          <w:ilvl w:val="0"/>
+          <w:numId w:val="29"/>
+        </w:numPr>
+        <w:spacing w:line="360" w:lineRule="auto"/>
+        <w:ind w:left="567" w:hanging="567"/>
+        <w:rPr>
+          <w:rFonts w:cs="Arial"/>
+          <w:lang w:val="en-US"/>
+        </w:rPr>
+      </w:pPr>
+      <w:r>
+        <w:rPr>
+          <w:rFonts w:cs="Arial"/>
+          <w:lang w:val="en-US"/>
+        </w:rPr>
+        <w:t xml:space="preserve">**xPtr2 </w:t>
+      </w:r>
+      <w:proofErr w:type="spellStart"/>
+      <w:r>
+        <w:rPr>
+          <w:rFonts w:cs="Arial"/>
+          <w:lang w:val="en-US"/>
+        </w:rPr>
+        <w:t>adalah</w:t>
+      </w:r>
+      <w:proofErr w:type="spellEnd"/>
+      <w:r>
+        <w:rPr>
+          <w:rFonts w:cs="Arial"/>
+          <w:lang w:val="en-US"/>
+        </w:rPr>
+        <w:t xml:space="preserve"> variabel pointer yang </w:t>
+      </w:r>
+      <w:proofErr w:type="spellStart"/>
+      <w:r>
+        <w:rPr>
+          <w:rFonts w:cs="Arial"/>
+          <w:lang w:val="en-US"/>
+        </w:rPr>
+        <w:t>menunjuk</w:t>
+      </w:r>
+      <w:proofErr w:type="spellEnd"/>
+      <w:r>
+        <w:rPr>
+          <w:rFonts w:cs="Arial"/>
+          <w:lang w:val="en-US"/>
+        </w:rPr>
+        <w:t xml:space="preserve"> </w:t>
+      </w:r>
+      <w:proofErr w:type="spellStart"/>
+      <w:r>
+        <w:rPr>
+          <w:rFonts w:cs="Arial"/>
+          <w:lang w:val="en-US"/>
+        </w:rPr>
+        <w:t>ke</w:t>
+      </w:r>
+      <w:proofErr w:type="spellEnd"/>
+      <w:r>
+        <w:rPr>
+          <w:rFonts w:cs="Arial"/>
+          <w:lang w:val="en-US"/>
+        </w:rPr>
+        <w:t xml:space="preserve"> pointer int</w:t>
+      </w:r>
+    </w:p>
+    <w:p>
+      <w:pPr>
+        <w:spacing w:line="360" w:lineRule="auto"/>
+        <w:rPr>
+          <w:rFonts w:cs="Arial"/>
+          <w:lang w:val="en-US"/>
+        </w:rPr>
+      </w:pPr>
+      <w:r>
+        <w:rPr>
+          <w:rFonts w:cs="Arial"/>
+          <w:lang w:val="en-US"/>
+        </w:rPr>
+        <w:br w:type="page"/>
+      </w:r>
+    </w:p>
+    <w:p>
+      <w:pPr>
+        <w:pStyle w:val="Heading1"/>
+        <w:spacing w:line="360" w:lineRule="auto"/>
+        <w:rPr>
+          <w:lang w:val="en-US"/>
+        </w:rPr>
+      </w:pPr>
+      <w:r>
+        <w:rPr>
+          <w:lang w:val="en-US"/>
+        </w:rPr>
+        <w:lastRenderedPageBreak/>
+        <w:t>TUGAS PENDAHULUAN POINTER</w:t>
+      </w:r>
+    </w:p>
+    <w:p>
+      <w:pPr>
+        <w:pStyle w:val="ListParagraph"/>
+        <w:numPr>
+          <w:ilvl w:val="0"/>
+          <w:numId w:val="30"/>
+        </w:numPr>
+        <w:spacing w:line="360" w:lineRule="auto"/>
+        <w:ind w:left="567" w:hanging="567"/>
+        <w:rPr>
+          <w:lang w:val="en-US"/>
+        </w:rPr>
+      </w:pPr>
+      <w:proofErr w:type="spellStart"/>
+      <w:r>
+        <w:rPr>
+          <w:lang w:val="en-US"/>
+        </w:rPr>
+        <w:t>Apa</w:t>
+      </w:r>
+      <w:proofErr w:type="spellEnd"/>
+      <w:r>
+        <w:rPr>
+          <w:lang w:val="en-US"/>
+        </w:rPr>
+        <w:t xml:space="preserve"> yang </w:t>
+      </w:r>
+      <w:proofErr w:type="spellStart"/>
+      <w:r>
+        <w:rPr>
+          <w:lang w:val="en-US"/>
+        </w:rPr>
+        <w:t>dimaksud</w:t>
+      </w:r>
+      <w:proofErr w:type="spellEnd"/>
+      <w:r>
+        <w:rPr>
+          <w:lang w:val="en-US"/>
+        </w:rPr>
+        <w:t xml:space="preserve"> </w:t>
+      </w:r>
+      <w:proofErr w:type="spellStart"/>
+      <w:r>
+        <w:rPr>
+          <w:lang w:val="en-US"/>
+        </w:rPr>
+        <w:t>dengan</w:t>
+      </w:r>
+      <w:proofErr w:type="spellEnd"/>
+      <w:r>
+        <w:rPr>
+          <w:lang w:val="en-US"/>
+        </w:rPr>
+        <w:t xml:space="preserve"> Pointer!</w:t>
+      </w:r>
+    </w:p>
+    <w:p>
+      <w:pPr>
+        <w:pStyle w:val="ListParagraph"/>
+        <w:spacing w:line="360" w:lineRule="auto"/>
+        <w:ind w:left="567"/>
+        <w:rPr>
+          <w:lang w:val="en-US"/>
+        </w:rPr>
+      </w:pPr>
+      <w:r>
+        <w:rPr>
+          <w:lang w:val="en-US"/>
+        </w:rPr>
+        <w:t xml:space="preserve">Pointer </w:t>
+      </w:r>
+      <w:proofErr w:type="spellStart"/>
+      <w:r>
+        <w:rPr>
+          <w:lang w:val="en-US"/>
+        </w:rPr>
+        <w:t>adalah</w:t>
+      </w:r>
+      <w:proofErr w:type="spellEnd"/>
+      <w:r>
+        <w:rPr>
+          <w:lang w:val="en-US"/>
+        </w:rPr>
+        <w:t xml:space="preserve"> </w:t>
+      </w:r>
+      <w:proofErr w:type="spellStart"/>
+      <w:r>
+        <w:rPr>
+          <w:lang w:val="en-US"/>
+        </w:rPr>
+        <w:t>suatu</w:t>
+      </w:r>
+      <w:proofErr w:type="spellEnd"/>
+      <w:r>
+        <w:rPr>
+          <w:lang w:val="en-US"/>
+        </w:rPr>
+        <w:t xml:space="preserve"> </w:t>
+      </w:r>
+      <w:r>
+        <w:rPr>
+          <w:lang w:val="en-US"/>
+        </w:rPr>
+        <w:t xml:space="preserve">variabel yang </w:t>
+      </w:r>
+      <w:proofErr w:type="spellStart"/>
+      <w:r>
+        <w:rPr>
+          <w:lang w:val="en-US"/>
+        </w:rPr>
+        <w:t>menyimpan</w:t>
+      </w:r>
+      <w:proofErr w:type="spellEnd"/>
+      <w:r>
+        <w:rPr>
+          <w:lang w:val="en-US"/>
+        </w:rPr>
+        <w:t xml:space="preserve"> </w:t>
+      </w:r>
+      <w:proofErr w:type="spellStart"/>
+      <w:r>
+        <w:rPr>
+          <w:lang w:val="en-US"/>
+        </w:rPr>
+        <w:t>alamat</w:t>
+      </w:r>
+      <w:proofErr w:type="spellEnd"/>
+      <w:r>
+        <w:rPr>
+          <w:lang w:val="en-US"/>
+        </w:rPr>
+        <w:t xml:space="preserve"> </w:t>
+      </w:r>
+      <w:proofErr w:type="spellStart"/>
+      <w:r>
+        <w:rPr>
+          <w:lang w:val="en-US"/>
+        </w:rPr>
+        <w:t>memori</w:t>
+      </w:r>
+      <w:proofErr w:type="spellEnd"/>
+      <w:r>
+        <w:rPr>
+          <w:lang w:val="en-US"/>
+        </w:rPr>
+        <w:t xml:space="preserve"> </w:t>
+      </w:r>
+      <w:proofErr w:type="spellStart"/>
+      <w:r>
+        <w:rPr>
+          <w:lang w:val="en-US"/>
+        </w:rPr>
+        <w:t>dari</w:t>
+      </w:r>
+      <w:proofErr w:type="spellEnd"/>
+      <w:r>
+        <w:rPr>
+          <w:lang w:val="en-US"/>
+        </w:rPr>
+        <w:t xml:space="preserve"> </w:t>
+      </w:r>
+      <w:proofErr w:type="spellStart"/>
+      <w:r>
+        <w:rPr>
+          <w:lang w:val="en-US"/>
+        </w:rPr>
+        <w:t>suatu</w:t>
+      </w:r>
+      <w:proofErr w:type="spellEnd"/>
+      <w:r>
+        <w:rPr>
+          <w:lang w:val="en-US"/>
+        </w:rPr>
+        <w:t xml:space="preserve"> variabel lain.</w:t>
+      </w:r>
+    </w:p>
+    <w:p>
+      <w:pPr>
+        <w:pStyle w:val="ListParagraph"/>
+        <w:numPr>
+          <w:ilvl w:val="0"/>
+          <w:numId w:val="30"/>
+        </w:numPr>
+        <w:spacing w:line="360" w:lineRule="auto"/>
+        <w:ind w:left="567" w:hanging="567"/>
+        <w:rPr>
+          <w:lang w:val="en-US"/>
+        </w:rPr>
+      </w:pPr>
+      <w:proofErr w:type="spellStart"/>
+      <w:r>
+        <w:rPr>
+          <w:lang w:val="en-US"/>
+        </w:rPr>
+        <w:t>Apa</w:t>
+      </w:r>
+      <w:proofErr w:type="spellEnd"/>
+      <w:r>
+        <w:rPr>
+          <w:lang w:val="en-US"/>
+        </w:rPr>
+        <w:t xml:space="preserve"> yang </w:t>
+      </w:r>
+      <w:proofErr w:type="spellStart"/>
+      <w:r>
+        <w:rPr>
+          <w:lang w:val="en-US"/>
+        </w:rPr>
+        <w:t>dimaksud</w:t>
+      </w:r>
+      <w:proofErr w:type="spellEnd"/>
+      <w:r>
+        <w:rPr>
+          <w:lang w:val="en-US"/>
+        </w:rPr>
+        <w:t xml:space="preserve"> </w:t>
+      </w:r>
+      <w:proofErr w:type="spellStart"/>
+      <w:r>
+        <w:rPr>
+          <w:lang w:val="en-US"/>
+        </w:rPr>
+        <w:t>dengan</w:t>
+      </w:r>
+      <w:proofErr w:type="spellEnd"/>
+      <w:r>
+        <w:rPr>
+          <w:lang w:val="en-US"/>
+        </w:rPr>
+        <w:t xml:space="preserve"> Variabel Pointer!</w:t>
+      </w:r>
+    </w:p>
+    <w:p>
+      <w:pPr>
+        <w:pStyle w:val="ListParagraph"/>
+        <w:spacing w:line="360" w:lineRule="auto"/>
+        <w:ind w:left="567"/>
+        <w:rPr>
+          <w:lang w:val="en-US"/>
+        </w:rPr>
+      </w:pPr>
+      <w:r>
+        <w:rPr>
+          <w:lang w:val="en-US"/>
+        </w:rPr>
+        <w:t xml:space="preserve">Variabel pointer </w:t>
+      </w:r>
+      <w:proofErr w:type="spellStart"/>
+      <w:r>
+        <w:rPr>
+          <w:lang w:val="en-US"/>
+        </w:rPr>
+        <w:t>adalah</w:t>
+      </w:r>
+      <w:proofErr w:type="spellEnd"/>
+      <w:r>
+        <w:rPr>
+          <w:lang w:val="en-US"/>
+        </w:rPr>
+        <w:t xml:space="preserve"> variabel </w:t>
+      </w:r>
+      <w:r>
+        <w:rPr>
+          <w:lang w:val="en-US"/>
+        </w:rPr>
+        <w:t xml:space="preserve">yang </w:t>
+      </w:r>
+      <w:proofErr w:type="spellStart"/>
+      <w:r>
+        <w:rPr>
+          <w:lang w:val="en-US"/>
+        </w:rPr>
+        <w:t>berfungsi</w:t>
+      </w:r>
+      <w:proofErr w:type="spellEnd"/>
+      <w:r>
+        <w:rPr>
+          <w:lang w:val="en-US"/>
+        </w:rPr>
+        <w:t xml:space="preserve"> </w:t>
+      </w:r>
+      <w:proofErr w:type="spellStart"/>
+      <w:r>
+        <w:rPr>
+          <w:lang w:val="en-US"/>
+        </w:rPr>
+        <w:t>untuk</w:t>
+      </w:r>
+      <w:proofErr w:type="spellEnd"/>
+      <w:r>
+        <w:rPr>
+          <w:lang w:val="en-US"/>
+        </w:rPr>
+        <w:t xml:space="preserve"> </w:t>
+      </w:r>
+      <w:proofErr w:type="spellStart"/>
+      <w:r>
+        <w:rPr>
+          <w:lang w:val="en-US"/>
+        </w:rPr>
+        <w:t>menyimpan</w:t>
+      </w:r>
+      <w:proofErr w:type="spellEnd"/>
+      <w:r>
+        <w:rPr>
+          <w:lang w:val="en-US"/>
+        </w:rPr>
+        <w:t xml:space="preserve"> </w:t>
+      </w:r>
+      <w:proofErr w:type="spellStart"/>
+      <w:r>
+        <w:rPr>
+          <w:lang w:val="en-US"/>
+        </w:rPr>
+        <w:t>alamat</w:t>
+      </w:r>
+      <w:proofErr w:type="spellEnd"/>
+      <w:r>
+        <w:rPr>
+          <w:lang w:val="en-US"/>
+        </w:rPr>
+        <w:t xml:space="preserve"> </w:t>
+      </w:r>
+      <w:proofErr w:type="spellStart"/>
+      <w:r>
+        <w:rPr>
+          <w:lang w:val="en-US"/>
+        </w:rPr>
+        <w:t>memori</w:t>
+      </w:r>
+      <w:proofErr w:type="spellEnd"/>
+      <w:r>
+        <w:rPr>
+          <w:lang w:val="en-US"/>
+        </w:rPr>
+        <w:t xml:space="preserve"> </w:t>
+      </w:r>
+      <w:proofErr w:type="spellStart"/>
+      <w:r>
+        <w:rPr>
+          <w:lang w:val="en-US"/>
+        </w:rPr>
+        <w:t>suatu</w:t>
+      </w:r>
+      <w:proofErr w:type="spellEnd"/>
+      <w:r>
+        <w:rPr>
+          <w:lang w:val="en-US"/>
+        </w:rPr>
+        <w:t xml:space="preserve"> nilai</w:t>
+      </w:r>
+      <w:r>
+        <w:rPr>
+          <w:lang w:val="en-US"/>
+        </w:rPr>
+        <w:t xml:space="preserve"> </w:t>
+      </w:r>
+      <w:proofErr w:type="spellStart"/>
+      <w:r>
+        <w:rPr>
+          <w:lang w:val="en-US"/>
+        </w:rPr>
+        <w:t>dari</w:t>
+      </w:r>
+      <w:proofErr w:type="spellEnd"/>
+      <w:r>
+        <w:rPr>
+          <w:lang w:val="en-US"/>
+        </w:rPr>
+        <w:t xml:space="preserve"> variabel lain</w:t>
+      </w:r>
+      <w:r>
+        <w:rPr>
+          <w:lang w:val="en-US"/>
+        </w:rPr>
+        <w:t xml:space="preserve">, </w:t>
+      </w:r>
+      <w:r>
+        <w:rPr>
+          <w:lang w:val="en-US"/>
+        </w:rPr>
+        <w:t xml:space="preserve">variabel pointer juga </w:t>
+      </w:r>
+      <w:proofErr w:type="spellStart"/>
+      <w:r>
+        <w:rPr>
+          <w:lang w:val="en-US"/>
+        </w:rPr>
+        <w:t>dapat</w:t>
+      </w:r>
+      <w:proofErr w:type="spellEnd"/>
+      <w:r>
+        <w:rPr>
+          <w:lang w:val="en-US"/>
+        </w:rPr>
+        <w:t xml:space="preserve"> </w:t>
+      </w:r>
+      <w:proofErr w:type="spellStart"/>
+      <w:r>
+        <w:rPr>
+          <w:lang w:val="en-US"/>
+        </w:rPr>
+        <w:t>dideklarasikan</w:t>
+      </w:r>
+      <w:proofErr w:type="spellEnd"/>
+      <w:r>
+        <w:rPr>
+          <w:lang w:val="en-US"/>
+        </w:rPr>
+        <w:t xml:space="preserve"> </w:t>
+      </w:r>
+      <w:proofErr w:type="spellStart"/>
+      <w:r>
+        <w:rPr>
+          <w:lang w:val="en-US"/>
+        </w:rPr>
+        <w:t>seperti</w:t>
+      </w:r>
+      <w:proofErr w:type="spellEnd"/>
+      <w:r>
+        <w:rPr>
+          <w:lang w:val="en-US"/>
+        </w:rPr>
+        <w:t xml:space="preserve"> variabel pada </w:t>
+      </w:r>
+      <w:proofErr w:type="spellStart"/>
+      <w:r>
+        <w:rPr>
+          <w:lang w:val="en-US"/>
+        </w:rPr>
+        <w:t>umumnya</w:t>
+      </w:r>
+      <w:proofErr w:type="spellEnd"/>
+      <w:r>
+        <w:rPr>
+          <w:lang w:val="en-US"/>
+        </w:rPr>
+        <w:t>.</w:t>
+      </w:r>
+    </w:p>
+    <w:p>
+      <w:pPr>
+        <w:pStyle w:val="ListParagraph"/>
+        <w:numPr>
+          <w:ilvl w:val="0"/>
+          <w:numId w:val="30"/>
+        </w:numPr>
+        <w:spacing w:line="360" w:lineRule="auto"/>
+        <w:ind w:left="567" w:hanging="567"/>
+        <w:rPr>
+          <w:lang w:val="en-US"/>
+        </w:rPr>
+      </w:pPr>
+      <w:proofErr w:type="spellStart"/>
+      <w:r>
+        <w:rPr>
+          <w:lang w:val="en-US"/>
+        </w:rPr>
+        <w:t>Sebutkan</w:t>
+      </w:r>
+      <w:proofErr w:type="spellEnd"/>
+      <w:r>
+        <w:rPr>
+          <w:lang w:val="en-US"/>
+        </w:rPr>
+        <w:t xml:space="preserve"> dan </w:t>
+      </w:r>
+      <w:proofErr w:type="spellStart"/>
+      <w:r>
+        <w:rPr>
+          <w:lang w:val="en-US"/>
+        </w:rPr>
+        <w:t>jelaskan</w:t>
+      </w:r>
+      <w:proofErr w:type="spellEnd"/>
+      <w:r>
+        <w:rPr>
+          <w:lang w:val="en-US"/>
+        </w:rPr>
+        <w:t xml:space="preserve"> </w:t>
+      </w:r>
+      <w:proofErr w:type="spellStart"/>
+      <w:r>
+        <w:rPr>
+          <w:lang w:val="en-US"/>
+        </w:rPr>
+        <w:t>jenis-jenis</w:t>
+      </w:r>
+      <w:proofErr w:type="spellEnd"/>
+      <w:r>
+        <w:rPr>
+          <w:lang w:val="en-US"/>
+        </w:rPr>
+        <w:t xml:space="preserve"> Operator Pointer!</w:t>
+      </w:r>
+    </w:p>
+    <w:p>
+      <w:pPr>
+        <w:pStyle w:val="ListParagraph"/>
+        <w:numPr>
+          <w:ilvl w:val="0"/>
+          <w:numId w:val="31"/>
+        </w:numPr>
+        <w:spacing w:line="360" w:lineRule="auto"/>
+        <w:ind w:left="1134" w:hanging="567"/>
+        <w:rPr>
+          <w:lang w:val="en-US"/>
+        </w:rPr>
+      </w:pPr>
+      <w:r>
+        <w:rPr>
+          <w:lang w:val="en-US"/>
+        </w:rPr>
+        <w:t xml:space="preserve">Operator Deference / Operator </w:t>
+      </w:r>
+      <w:proofErr w:type="spellStart"/>
+      <w:r>
+        <w:rPr>
+          <w:lang w:val="en-US"/>
+        </w:rPr>
+        <w:t>tidak</w:t>
+      </w:r>
+      <w:proofErr w:type="spellEnd"/>
+      <w:r>
+        <w:rPr>
+          <w:lang w:val="en-US"/>
+        </w:rPr>
+        <w:t xml:space="preserve"> </w:t>
+      </w:r>
+      <w:proofErr w:type="spellStart"/>
+      <w:r>
+        <w:rPr>
+          <w:lang w:val="en-US"/>
+        </w:rPr>
+        <w:t>langsung</w:t>
+      </w:r>
+      <w:proofErr w:type="spellEnd"/>
+      <w:r>
+        <w:rPr>
+          <w:lang w:val="en-US"/>
+        </w:rPr>
+        <w:t xml:space="preserve"> (&amp;) </w:t>
+      </w:r>
+      <w:proofErr w:type="spellStart"/>
+      <w:r>
+        <w:rPr>
+          <w:lang w:val="en-US"/>
+        </w:rPr>
+        <w:t>untuk</w:t>
+      </w:r>
+      <w:proofErr w:type="spellEnd"/>
+      <w:r>
+        <w:rPr>
+          <w:lang w:val="en-US"/>
+        </w:rPr>
+        <w:t xml:space="preserve"> </w:t>
+      </w:r>
+      <w:proofErr w:type="spellStart"/>
+      <w:r>
+        <w:rPr>
+          <w:lang w:val="en-US"/>
+        </w:rPr>
+        <w:t>mengetahui</w:t>
+      </w:r>
+      <w:proofErr w:type="spellEnd"/>
+      <w:r>
+        <w:rPr>
+          <w:lang w:val="en-US"/>
+        </w:rPr>
+        <w:t xml:space="preserve"> dan </w:t>
+      </w:r>
+      <w:proofErr w:type="spellStart"/>
+      <w:r>
+        <w:rPr>
+          <w:lang w:val="en-US"/>
+        </w:rPr>
+        <w:t>memperoleh</w:t>
+      </w:r>
+      <w:proofErr w:type="spellEnd"/>
+      <w:r>
+        <w:rPr>
+          <w:lang w:val="en-US"/>
+        </w:rPr>
+        <w:t xml:space="preserve"> </w:t>
+      </w:r>
+      <w:proofErr w:type="spellStart"/>
+      <w:r>
+        <w:rPr>
+          <w:lang w:val="en-US"/>
+        </w:rPr>
+        <w:t>alamat</w:t>
+      </w:r>
+      <w:proofErr w:type="spellEnd"/>
+      <w:r>
+        <w:rPr>
+          <w:lang w:val="en-US"/>
+        </w:rPr>
+        <w:t xml:space="preserve"> </w:t>
+      </w:r>
+      <w:proofErr w:type="spellStart"/>
+      <w:r>
+        <w:rPr>
+          <w:lang w:val="en-US"/>
+        </w:rPr>
+        <w:t>dari</w:t>
+      </w:r>
+      <w:proofErr w:type="spellEnd"/>
+      <w:r>
+        <w:rPr>
+          <w:lang w:val="en-US"/>
+        </w:rPr>
+        <w:t xml:space="preserve"> </w:t>
+      </w:r>
+      <w:proofErr w:type="spellStart"/>
+      <w:r>
+        <w:rPr>
+          <w:lang w:val="en-US"/>
+        </w:rPr>
+        <w:t>suatu</w:t>
+      </w:r>
+      <w:proofErr w:type="spellEnd"/>
+      <w:r>
+        <w:rPr>
+          <w:lang w:val="en-US"/>
+        </w:rPr>
+        <w:t xml:space="preserve"> variabel.</w:t>
+      </w:r>
+    </w:p>
+    <w:p>
+      <w:pPr>
+        <w:pStyle w:val="ListParagraph"/>
+        <w:numPr>
+          <w:ilvl w:val="0"/>
+          <w:numId w:val="31"/>
+        </w:numPr>
+        <w:spacing w:line="360" w:lineRule="auto"/>
+        <w:ind w:left="1134" w:hanging="567"/>
+        <w:rPr>
+          <w:lang w:val="en-US"/>
+        </w:rPr>
+      </w:pPr>
+      <w:r>
+        <w:rPr>
+          <w:lang w:val="en-US"/>
+        </w:rPr>
+        <w:t xml:space="preserve">Operator Reference / Operator </w:t>
+      </w:r>
+      <w:proofErr w:type="spellStart"/>
+      <w:r>
+        <w:rPr>
+          <w:lang w:val="en-US"/>
+        </w:rPr>
+        <w:t>langsung</w:t>
+      </w:r>
+      <w:proofErr w:type="spellEnd"/>
+      <w:r>
+        <w:rPr>
+          <w:lang w:val="en-US"/>
+        </w:rPr>
+        <w:t xml:space="preserve"> (*) </w:t>
+      </w:r>
+      <w:proofErr w:type="spellStart"/>
+      <w:r>
+        <w:rPr>
+          <w:lang w:val="en-US"/>
+        </w:rPr>
+        <w:t>untuk</w:t>
+      </w:r>
+      <w:proofErr w:type="spellEnd"/>
+      <w:r>
+        <w:rPr>
+          <w:lang w:val="en-US"/>
+        </w:rPr>
+        <w:t xml:space="preserve"> </w:t>
+      </w:r>
+      <w:proofErr w:type="spellStart"/>
+      <w:r>
+        <w:rPr>
+          <w:lang w:val="en-US"/>
+        </w:rPr>
+        <w:t>mengakses</w:t>
+      </w:r>
+      <w:proofErr w:type="spellEnd"/>
+      <w:r>
+        <w:rPr>
+          <w:lang w:val="en-US"/>
+        </w:rPr>
+        <w:t xml:space="preserve"> </w:t>
+      </w:r>
+      <w:proofErr w:type="spellStart"/>
+      <w:r>
+        <w:rPr>
+          <w:lang w:val="en-US"/>
+        </w:rPr>
+        <w:t>secara</w:t>
+      </w:r>
+      <w:proofErr w:type="spellEnd"/>
+      <w:r>
+        <w:rPr>
+          <w:lang w:val="en-US"/>
+        </w:rPr>
+        <w:t xml:space="preserve"> </w:t>
+      </w:r>
+      <w:proofErr w:type="spellStart"/>
+      <w:r>
+        <w:rPr>
+          <w:lang w:val="en-US"/>
+        </w:rPr>
+        <w:t>langsung</w:t>
+      </w:r>
+      <w:proofErr w:type="spellEnd"/>
+      <w:r>
+        <w:rPr>
+          <w:lang w:val="en-US"/>
+        </w:rPr>
+        <w:t xml:space="preserve"> nilai yang </w:t>
+      </w:r>
+      <w:proofErr w:type="spellStart"/>
+      <w:r>
+        <w:rPr>
+          <w:lang w:val="en-US"/>
+        </w:rPr>
+        <w:t>terdapat</w:t>
+      </w:r>
+      <w:proofErr w:type="spellEnd"/>
+      <w:r>
+        <w:rPr>
+          <w:lang w:val="en-US"/>
+        </w:rPr>
+        <w:t xml:space="preserve"> di </w:t>
+      </w:r>
+      <w:proofErr w:type="spellStart"/>
+      <w:r>
+        <w:rPr>
+          <w:lang w:val="en-US"/>
+        </w:rPr>
+        <w:t>dalam</w:t>
+      </w:r>
+      <w:proofErr w:type="spellEnd"/>
+      <w:r>
+        <w:rPr>
+          <w:lang w:val="en-US"/>
+        </w:rPr>
+        <w:t xml:space="preserve"> </w:t>
+      </w:r>
+      <w:proofErr w:type="spellStart"/>
+      <w:r>
+        <w:rPr>
+          <w:lang w:val="en-US"/>
+        </w:rPr>
+        <w:t>alamat</w:t>
+      </w:r>
+      <w:proofErr w:type="spellEnd"/>
+      <w:r>
+        <w:rPr>
+          <w:lang w:val="en-US"/>
+        </w:rPr>
+        <w:t xml:space="preserve"> yang </w:t>
+      </w:r>
+      <w:proofErr w:type="spellStart"/>
+      <w:r>
+        <w:rPr>
+          <w:lang w:val="en-US"/>
+        </w:rPr>
+        <w:t>merupakan</w:t>
+      </w:r>
+      <w:proofErr w:type="spellEnd"/>
+      <w:r>
+        <w:rPr>
+          <w:lang w:val="en-US"/>
+        </w:rPr>
+        <w:t xml:space="preserve"> nilai </w:t>
+      </w:r>
+      <w:proofErr w:type="spellStart"/>
+      <w:r>
+        <w:rPr>
+          <w:lang w:val="en-US"/>
+        </w:rPr>
+        <w:t>dari</w:t>
+      </w:r>
+      <w:proofErr w:type="spellEnd"/>
+      <w:r>
+        <w:rPr>
+          <w:lang w:val="en-US"/>
+        </w:rPr>
+        <w:t xml:space="preserve"> variabel pointer.</w:t>
+      </w:r>
+    </w:p>
+    <w:p>
+      <w:pPr>
+        <w:pStyle w:val="ListParagraph"/>
+        <w:numPr>
+          <w:ilvl w:val="0"/>
+          <w:numId w:val="30"/>
+        </w:numPr>
+        <w:spacing w:line="360" w:lineRule="auto"/>
+        <w:ind w:left="567" w:hanging="567"/>
+        <w:rPr>
+          <w:lang w:val="en-US"/>
+        </w:rPr>
+      </w:pPr>
+      <w:proofErr w:type="spellStart"/>
+      <w:r>
+        <w:rPr>
+          <w:lang w:val="en-US"/>
+        </w:rPr>
+        <w:t>Buatlah</w:t>
+      </w:r>
+      <w:proofErr w:type="spellEnd"/>
+      <w:r>
+        <w:rPr>
+          <w:lang w:val="en-US"/>
+        </w:rPr>
+        <w:t xml:space="preserve"> </w:t>
+      </w:r>
+      <w:proofErr w:type="spellStart"/>
+      <w:r>
+        <w:rPr>
+          <w:lang w:val="en-US"/>
+        </w:rPr>
+        <w:t>contoh</w:t>
+      </w:r>
+      <w:proofErr w:type="spellEnd"/>
+      <w:r>
+        <w:rPr>
+          <w:lang w:val="en-US"/>
+        </w:rPr>
+        <w:t xml:space="preserve"> program </w:t>
+      </w:r>
+      <w:proofErr w:type="spellStart"/>
+      <w:r>
+        <w:rPr>
+          <w:lang w:val="en-US"/>
+        </w:rPr>
+        <w:t>sederhana</w:t>
+      </w:r>
+      <w:proofErr w:type="spellEnd"/>
+      <w:r>
+        <w:rPr>
+          <w:lang w:val="en-US"/>
+        </w:rPr>
+        <w:t xml:space="preserve"> </w:t>
+      </w:r>
+      <w:proofErr w:type="spellStart"/>
+      <w:r>
+        <w:rPr>
+          <w:lang w:val="en-US"/>
+        </w:rPr>
+        <w:t>menggunakan</w:t>
+      </w:r>
+      <w:proofErr w:type="spellEnd"/>
+      <w:r>
+        <w:rPr>
+          <w:lang w:val="en-US"/>
+        </w:rPr>
+        <w:t xml:space="preserve"> Pointer!</w:t>
+      </w:r>
+    </w:p>
+    <w:p>
+      <w:pPr>
+        <w:pStyle w:val="ListParagraph"/>
+        <w:spacing w:line="360" w:lineRule="auto"/>
+        <w:ind w:left="567"/>
+        <w:rPr>
+          <w:lang w:val="en-US"/>
+        </w:rPr>
+      </w:pPr>
+      <w:r>
+        <w:rPr>
+          <w:noProof/>
+        </w:rPr>
+        <w:drawing>
+          <wp:inline distT="0" distB="0" distL="0" distR="0" wp14:anchorId="4EA1D942" wp14:editId="5F4F09A6">
+            <wp:extent cx="5731510" cy="2758440"/>
+            <wp:effectExtent l="0" t="0" r="2540" b="3810"/>
+            <wp:docPr id="1" name="Picture 1"/>
+            <wp:cNvGraphicFramePr>
+              <a:graphicFrameLocks xmlns:a="http://schemas.openxmlformats.org/drawingml/2006/main" noChangeAspect="1"/>
+            </wp:cNvGraphicFramePr>
+            <a:graphic xmlns:a="http://schemas.openxmlformats.org/drawingml/2006/main">
+              <a:graphicData uri="http://schemas.openxmlformats.org/drawingml/2006/picture">
+                <pic:pic xmlns:pic="http://schemas.openxmlformats.org/drawingml/2006/picture">
+                  <pic:nvPicPr>
+                    <pic:cNvPr id="1" name=""/>
+                    <pic:cNvPicPr/>
+                  </pic:nvPicPr>
+                  <pic:blipFill>
+                    <a:blip r:embed="rId5"/>
+                    <a:stretch>
+                      <a:fillRect/>
+                    </a:stretch>
+                  </pic:blipFill>
+                  <pic:spPr>
+                    <a:xfrm>
+                      <a:off x="0" y="0"/>
+                      <a:ext cx="5731510" cy="2758440"/>
+                    </a:xfrm>
+                    <a:prstGeom prst="rect">
+                      <a:avLst/>
+                    </a:prstGeom>
+                  </pic:spPr>
+                </pic:pic>
+              </a:graphicData>
+            </a:graphic>
+          </wp:inline>
+        </w:drawing>
+      </w:r>
     </w:p>
     <w:sectPr>
       <w:pgSz w:w="11906" w:h="16838"/>
@@ -158,6 +4000,92 @@
     </w:lvl>
   </w:abstractNum>
   <w:abstractNum w:abstractNumId="1" w15:restartNumberingAfterBreak="0">
+    <w:nsid w:val="03AF0C98"/>
+    <w:multiLevelType w:val="hybridMultilevel"/>
+    <w:tmpl w:val="D9288334"/>
+    <w:lvl w:ilvl="0" w:tplc="FFFFFFFF">
+      <w:start w:val="1"/>
+      <w:numFmt w:val="lowerLetter"/>
+      <w:lvlText w:val="%1."/>
+      <w:lvlJc w:val="left"/>
+      <w:pPr>
+        <w:ind w:left="360" w:hanging="360"/>
+      </w:pPr>
+    </w:lvl>
+    <w:lvl w:ilvl="1" w:tplc="FFFFFFFF" w:tentative="1">
+      <w:start w:val="1"/>
+      <w:numFmt w:val="lowerLetter"/>
+      <w:lvlText w:val="%2."/>
+      <w:lvlJc w:val="left"/>
+      <w:pPr>
+        <w:ind w:left="1080" w:hanging="360"/>
+      </w:pPr>
+    </w:lvl>
+    <w:lvl w:ilvl="2" w:tplc="FFFFFFFF" w:tentative="1">
+      <w:start w:val="1"/>
+      <w:numFmt w:val="lowerRoman"/>
+      <w:lvlText w:val="%3."/>
+      <w:lvlJc w:val="right"/>
+      <w:pPr>
+        <w:ind w:left="1800" w:hanging="180"/>
+      </w:pPr>
+    </w:lvl>
+    <w:lvl w:ilvl="3" w:tplc="FFFFFFFF" w:tentative="1">
+      <w:start w:val="1"/>
+      <w:numFmt w:val="decimal"/>
+      <w:lvlText w:val="%4."/>
+      <w:lvlJc w:val="left"/>
+      <w:pPr>
+        <w:ind w:left="2520" w:hanging="360"/>
+      </w:pPr>
+    </w:lvl>
+    <w:lvl w:ilvl="4" w:tplc="FFFFFFFF" w:tentative="1">
+      <w:start w:val="1"/>
+      <w:numFmt w:val="lowerLetter"/>
+      <w:lvlText w:val="%5."/>
+      <w:lvlJc w:val="left"/>
+      <w:pPr>
+        <w:ind w:left="3240" w:hanging="360"/>
+      </w:pPr>
+    </w:lvl>
+    <w:lvl w:ilvl="5" w:tplc="FFFFFFFF" w:tentative="1">
+      <w:start w:val="1"/>
+      <w:numFmt w:val="lowerRoman"/>
+      <w:lvlText w:val="%6."/>
+      <w:lvlJc w:val="right"/>
+      <w:pPr>
+        <w:ind w:left="3960" w:hanging="180"/>
+      </w:pPr>
+    </w:lvl>
+    <w:lvl w:ilvl="6" w:tplc="FFFFFFFF" w:tentative="1">
+      <w:start w:val="1"/>
+      <w:numFmt w:val="decimal"/>
+      <w:lvlText w:val="%7."/>
+      <w:lvlJc w:val="left"/>
+      <w:pPr>
+        <w:ind w:left="4680" w:hanging="360"/>
+      </w:pPr>
+    </w:lvl>
+    <w:lvl w:ilvl="7" w:tplc="FFFFFFFF" w:tentative="1">
+      <w:start w:val="1"/>
+      <w:numFmt w:val="lowerLetter"/>
+      <w:lvlText w:val="%8."/>
+      <w:lvlJc w:val="left"/>
+      <w:pPr>
+        <w:ind w:left="5400" w:hanging="360"/>
+      </w:pPr>
+    </w:lvl>
+    <w:lvl w:ilvl="8" w:tplc="FFFFFFFF" w:tentative="1">
+      <w:start w:val="1"/>
+      <w:numFmt w:val="lowerRoman"/>
+      <w:lvlText w:val="%9."/>
+      <w:lvlJc w:val="right"/>
+      <w:pPr>
+        <w:ind w:left="6120" w:hanging="180"/>
+      </w:pPr>
+    </w:lvl>
+  </w:abstractNum>
+  <w:abstractNum w:abstractNumId="2" w15:restartNumberingAfterBreak="0">
     <w:nsid w:val="03F277A9"/>
     <w:multiLevelType w:val="hybridMultilevel"/>
     <w:tmpl w:val="07C206FC"/>
@@ -243,7 +4171,7 @@
       </w:pPr>
     </w:lvl>
   </w:abstractNum>
-  <w:abstractNum w:abstractNumId="2" w15:restartNumberingAfterBreak="0">
+  <w:abstractNum w:abstractNumId="3" w15:restartNumberingAfterBreak="0">
     <w:nsid w:val="04B70B9F"/>
     <w:multiLevelType w:val="hybridMultilevel"/>
     <w:tmpl w:val="78EEAE16"/>
@@ -330,7 +4258,7 @@
       </w:pPr>
     </w:lvl>
   </w:abstractNum>
-  <w:abstractNum w:abstractNumId="3" w15:restartNumberingAfterBreak="0">
+  <w:abstractNum w:abstractNumId="4" w15:restartNumberingAfterBreak="0">
     <w:nsid w:val="0F002057"/>
     <w:multiLevelType w:val="hybridMultilevel"/>
     <w:tmpl w:val="9A2E6F78"/>
@@ -416,7 +4344,7 @@
       </w:pPr>
     </w:lvl>
   </w:abstractNum>
-  <w:abstractNum w:abstractNumId="4" w15:restartNumberingAfterBreak="0">
+  <w:abstractNum w:abstractNumId="5" w15:restartNumberingAfterBreak="0">
     <w:nsid w:val="10147E8E"/>
     <w:multiLevelType w:val="hybridMultilevel"/>
     <w:tmpl w:val="5BA074D6"/>
@@ -502,7 +4430,7 @@
       </w:pPr>
     </w:lvl>
   </w:abstractNum>
-  <w:abstractNum w:abstractNumId="5" w15:restartNumberingAfterBreak="0">
+  <w:abstractNum w:abstractNumId="6" w15:restartNumberingAfterBreak="0">
     <w:nsid w:val="16673514"/>
     <w:multiLevelType w:val="hybridMultilevel"/>
     <w:tmpl w:val="F35825D8"/>
@@ -591,7 +4519,7 @@
       </w:pPr>
     </w:lvl>
   </w:abstractNum>
-  <w:abstractNum w:abstractNumId="6" w15:restartNumberingAfterBreak="0">
+  <w:abstractNum w:abstractNumId="7" w15:restartNumberingAfterBreak="0">
     <w:nsid w:val="1D185EEC"/>
     <w:multiLevelType w:val="hybridMultilevel"/>
     <w:tmpl w:val="4A8ADDE4"/>
@@ -677,7 +4605,7 @@
       </w:pPr>
     </w:lvl>
   </w:abstractNum>
-  <w:abstractNum w:abstractNumId="7" w15:restartNumberingAfterBreak="0">
+  <w:abstractNum w:abstractNumId="8" w15:restartNumberingAfterBreak="0">
     <w:nsid w:val="1DCC5948"/>
     <w:multiLevelType w:val="hybridMultilevel"/>
     <w:tmpl w:val="25CA1F26"/>
@@ -763,7 +4691,7 @@
       </w:pPr>
     </w:lvl>
   </w:abstractNum>
-  <w:abstractNum w:abstractNumId="8" w15:restartNumberingAfterBreak="0">
+  <w:abstractNum w:abstractNumId="9" w15:restartNumberingAfterBreak="0">
     <w:nsid w:val="20A2247B"/>
     <w:multiLevelType w:val="hybridMultilevel"/>
     <w:tmpl w:val="AA08A810"/>
@@ -849,7 +4777,7 @@
       </w:pPr>
     </w:lvl>
   </w:abstractNum>
-  <w:abstractNum w:abstractNumId="9" w15:restartNumberingAfterBreak="0">
+  <w:abstractNum w:abstractNumId="10" w15:restartNumberingAfterBreak="0">
     <w:nsid w:val="25A97CDF"/>
     <w:multiLevelType w:val="hybridMultilevel"/>
     <w:tmpl w:val="A6824C96"/>
@@ -935,7 +4863,7 @@
       </w:pPr>
     </w:lvl>
   </w:abstractNum>
-  <w:abstractNum w:abstractNumId="10" w15:restartNumberingAfterBreak="0">
+  <w:abstractNum w:abstractNumId="11" w15:restartNumberingAfterBreak="0">
     <w:nsid w:val="27E116F5"/>
     <w:multiLevelType w:val="hybridMultilevel"/>
     <w:tmpl w:val="B7AA6300"/>
@@ -1021,7 +4949,7 @@
       </w:pPr>
     </w:lvl>
   </w:abstractNum>
-  <w:abstractNum w:abstractNumId="11" w15:restartNumberingAfterBreak="0">
+  <w:abstractNum w:abstractNumId="12" w15:restartNumberingAfterBreak="0">
     <w:nsid w:val="31D20740"/>
     <w:multiLevelType w:val="hybridMultilevel"/>
     <w:tmpl w:val="864EFADC"/>
@@ -1107,7 +5035,7 @@
       </w:pPr>
     </w:lvl>
   </w:abstractNum>
-  <w:abstractNum w:abstractNumId="12" w15:restartNumberingAfterBreak="0">
+  <w:abstractNum w:abstractNumId="13" w15:restartNumberingAfterBreak="0">
     <w:nsid w:val="340D1960"/>
     <w:multiLevelType w:val="hybridMultilevel"/>
     <w:tmpl w:val="9EC2EB9A"/>
@@ -1193,7 +5121,179 @@
       </w:pPr>
     </w:lvl>
   </w:abstractNum>
-  <w:abstractNum w:abstractNumId="13" w15:restartNumberingAfterBreak="0">
+  <w:abstractNum w:abstractNumId="14" w15:restartNumberingAfterBreak="0">
+    <w:nsid w:val="35EB49AE"/>
+    <w:multiLevelType w:val="hybridMultilevel"/>
+    <w:tmpl w:val="33500A82"/>
+    <w:lvl w:ilvl="0" w:tplc="FFFFFFFF">
+      <w:start w:val="1"/>
+      <w:numFmt w:val="lowerLetter"/>
+      <w:lvlText w:val="%1."/>
+      <w:lvlJc w:val="left"/>
+      <w:pPr>
+        <w:ind w:left="360" w:hanging="360"/>
+      </w:pPr>
+    </w:lvl>
+    <w:lvl w:ilvl="1" w:tplc="FFFFFFFF" w:tentative="1">
+      <w:start w:val="1"/>
+      <w:numFmt w:val="lowerLetter"/>
+      <w:lvlText w:val="%2."/>
+      <w:lvlJc w:val="left"/>
+      <w:pPr>
+        <w:ind w:left="1080" w:hanging="360"/>
+      </w:pPr>
+    </w:lvl>
+    <w:lvl w:ilvl="2" w:tplc="FFFFFFFF" w:tentative="1">
+      <w:start w:val="1"/>
+      <w:numFmt w:val="lowerRoman"/>
+      <w:lvlText w:val="%3."/>
+      <w:lvlJc w:val="right"/>
+      <w:pPr>
+        <w:ind w:left="1800" w:hanging="180"/>
+      </w:pPr>
+    </w:lvl>
+    <w:lvl w:ilvl="3" w:tplc="FFFFFFFF" w:tentative="1">
+      <w:start w:val="1"/>
+      <w:numFmt w:val="decimal"/>
+      <w:lvlText w:val="%4."/>
+      <w:lvlJc w:val="left"/>
+      <w:pPr>
+        <w:ind w:left="2520" w:hanging="360"/>
+      </w:pPr>
+    </w:lvl>
+    <w:lvl w:ilvl="4" w:tplc="FFFFFFFF" w:tentative="1">
+      <w:start w:val="1"/>
+      <w:numFmt w:val="lowerLetter"/>
+      <w:lvlText w:val="%5."/>
+      <w:lvlJc w:val="left"/>
+      <w:pPr>
+        <w:ind w:left="3240" w:hanging="360"/>
+      </w:pPr>
+    </w:lvl>
+    <w:lvl w:ilvl="5" w:tplc="FFFFFFFF" w:tentative="1">
+      <w:start w:val="1"/>
+      <w:numFmt w:val="lowerRoman"/>
+      <w:lvlText w:val="%6."/>
+      <w:lvlJc w:val="right"/>
+      <w:pPr>
+        <w:ind w:left="3960" w:hanging="180"/>
+      </w:pPr>
+    </w:lvl>
+    <w:lvl w:ilvl="6" w:tplc="FFFFFFFF" w:tentative="1">
+      <w:start w:val="1"/>
+      <w:numFmt w:val="decimal"/>
+      <w:lvlText w:val="%7."/>
+      <w:lvlJc w:val="left"/>
+      <w:pPr>
+        <w:ind w:left="4680" w:hanging="360"/>
+      </w:pPr>
+    </w:lvl>
+    <w:lvl w:ilvl="7" w:tplc="FFFFFFFF" w:tentative="1">
+      <w:start w:val="1"/>
+      <w:numFmt w:val="lowerLetter"/>
+      <w:lvlText w:val="%8."/>
+      <w:lvlJc w:val="left"/>
+      <w:pPr>
+        <w:ind w:left="5400" w:hanging="360"/>
+      </w:pPr>
+    </w:lvl>
+    <w:lvl w:ilvl="8" w:tplc="FFFFFFFF" w:tentative="1">
+      <w:start w:val="1"/>
+      <w:numFmt w:val="lowerRoman"/>
+      <w:lvlText w:val="%9."/>
+      <w:lvlJc w:val="right"/>
+      <w:pPr>
+        <w:ind w:left="6120" w:hanging="180"/>
+      </w:pPr>
+    </w:lvl>
+  </w:abstractNum>
+  <w:abstractNum w:abstractNumId="15" w15:restartNumberingAfterBreak="0">
+    <w:nsid w:val="36966186"/>
+    <w:multiLevelType w:val="hybridMultilevel"/>
+    <w:tmpl w:val="33500A82"/>
+    <w:lvl w:ilvl="0" w:tplc="38090019">
+      <w:start w:val="1"/>
+      <w:numFmt w:val="lowerLetter"/>
+      <w:lvlText w:val="%1."/>
+      <w:lvlJc w:val="left"/>
+      <w:pPr>
+        <w:ind w:left="360" w:hanging="360"/>
+      </w:pPr>
+    </w:lvl>
+    <w:lvl w:ilvl="1" w:tplc="FFFFFFFF" w:tentative="1">
+      <w:start w:val="1"/>
+      <w:numFmt w:val="lowerLetter"/>
+      <w:lvlText w:val="%2."/>
+      <w:lvlJc w:val="left"/>
+      <w:pPr>
+        <w:ind w:left="1080" w:hanging="360"/>
+      </w:pPr>
+    </w:lvl>
+    <w:lvl w:ilvl="2" w:tplc="FFFFFFFF" w:tentative="1">
+      <w:start w:val="1"/>
+      <w:numFmt w:val="lowerRoman"/>
+      <w:lvlText w:val="%3."/>
+      <w:lvlJc w:val="right"/>
+      <w:pPr>
+        <w:ind w:left="1800" w:hanging="180"/>
+      </w:pPr>
+    </w:lvl>
+    <w:lvl w:ilvl="3" w:tplc="FFFFFFFF" w:tentative="1">
+      <w:start w:val="1"/>
+      <w:numFmt w:val="decimal"/>
+      <w:lvlText w:val="%4."/>
+      <w:lvlJc w:val="left"/>
+      <w:pPr>
+        <w:ind w:left="2520" w:hanging="360"/>
+      </w:pPr>
+    </w:lvl>
+    <w:lvl w:ilvl="4" w:tplc="FFFFFFFF" w:tentative="1">
+      <w:start w:val="1"/>
+      <w:numFmt w:val="lowerLetter"/>
+      <w:lvlText w:val="%5."/>
+      <w:lvlJc w:val="left"/>
+      <w:pPr>
+        <w:ind w:left="3240" w:hanging="360"/>
+      </w:pPr>
+    </w:lvl>
+    <w:lvl w:ilvl="5" w:tplc="FFFFFFFF" w:tentative="1">
+      <w:start w:val="1"/>
+      <w:numFmt w:val="lowerRoman"/>
+      <w:lvlText w:val="%6."/>
+      <w:lvlJc w:val="right"/>
+      <w:pPr>
+        <w:ind w:left="3960" w:hanging="180"/>
+      </w:pPr>
+    </w:lvl>
+    <w:lvl w:ilvl="6" w:tplc="FFFFFFFF" w:tentative="1">
+      <w:start w:val="1"/>
+      <w:numFmt w:val="decimal"/>
+      <w:lvlText w:val="%7."/>
+      <w:lvlJc w:val="left"/>
+      <w:pPr>
+        <w:ind w:left="4680" w:hanging="360"/>
+      </w:pPr>
+    </w:lvl>
+    <w:lvl w:ilvl="7" w:tplc="FFFFFFFF" w:tentative="1">
+      <w:start w:val="1"/>
+      <w:numFmt w:val="lowerLetter"/>
+      <w:lvlText w:val="%8."/>
+      <w:lvlJc w:val="left"/>
+      <w:pPr>
+        <w:ind w:left="5400" w:hanging="360"/>
+      </w:pPr>
+    </w:lvl>
+    <w:lvl w:ilvl="8" w:tplc="FFFFFFFF" w:tentative="1">
+      <w:start w:val="1"/>
+      <w:numFmt w:val="lowerRoman"/>
+      <w:lvlText w:val="%9."/>
+      <w:lvlJc w:val="right"/>
+      <w:pPr>
+        <w:ind w:left="6120" w:hanging="180"/>
+      </w:pPr>
+    </w:lvl>
+  </w:abstractNum>
+  <w:abstractNum w:abstractNumId="16" w15:restartNumberingAfterBreak="0">
     <w:nsid w:val="42975FFE"/>
     <w:multiLevelType w:val="hybridMultilevel"/>
     <w:tmpl w:val="07C206FC"/>
@@ -1279,7 +5379,7 @@
       </w:pPr>
     </w:lvl>
   </w:abstractNum>
-  <w:abstractNum w:abstractNumId="14" w15:restartNumberingAfterBreak="0">
+  <w:abstractNum w:abstractNumId="17" w15:restartNumberingAfterBreak="0">
     <w:nsid w:val="43FE346B"/>
     <w:multiLevelType w:val="hybridMultilevel"/>
     <w:tmpl w:val="10C22B12"/>
@@ -1365,7 +5465,7 @@
       </w:pPr>
     </w:lvl>
   </w:abstractNum>
-  <w:abstractNum w:abstractNumId="15" w15:restartNumberingAfterBreak="0">
+  <w:abstractNum w:abstractNumId="18" w15:restartNumberingAfterBreak="0">
     <w:nsid w:val="4C5C229B"/>
     <w:multiLevelType w:val="hybridMultilevel"/>
     <w:tmpl w:val="D19E4E62"/>
@@ -1451,7 +5551,7 @@
       </w:pPr>
     </w:lvl>
   </w:abstractNum>
-  <w:abstractNum w:abstractNumId="16" w15:restartNumberingAfterBreak="0">
+  <w:abstractNum w:abstractNumId="19" w15:restartNumberingAfterBreak="0">
     <w:nsid w:val="4ED926F9"/>
     <w:multiLevelType w:val="hybridMultilevel"/>
     <w:tmpl w:val="CA804566"/>
@@ -1537,10 +5637,10 @@
       </w:pPr>
     </w:lvl>
   </w:abstractNum>
-  <w:abstractNum w:abstractNumId="17" w15:restartNumberingAfterBreak="0">
+  <w:abstractNum w:abstractNumId="20" w15:restartNumberingAfterBreak="0">
     <w:nsid w:val="4F0D5ACE"/>
     <w:multiLevelType w:val="hybridMultilevel"/>
-    <w:tmpl w:val="5BA074D6"/>
+    <w:tmpl w:val="B2DAFD7C"/>
     <w:lvl w:ilvl="0" w:tplc="3809000F">
       <w:start w:val="1"/>
       <w:numFmt w:val="decimal"/>
@@ -1623,7 +5723,7 @@
       </w:pPr>
     </w:lvl>
   </w:abstractNum>
-  <w:abstractNum w:abstractNumId="18" w15:restartNumberingAfterBreak="0">
+  <w:abstractNum w:abstractNumId="21" w15:restartNumberingAfterBreak="0">
     <w:nsid w:val="52D57FC6"/>
     <w:multiLevelType w:val="hybridMultilevel"/>
     <w:tmpl w:val="F5E4F746"/>
@@ -1712,7 +5812,7 @@
       </w:pPr>
     </w:lvl>
   </w:abstractNum>
-  <w:abstractNum w:abstractNumId="19" w15:restartNumberingAfterBreak="0">
+  <w:abstractNum w:abstractNumId="22" w15:restartNumberingAfterBreak="0">
     <w:nsid w:val="58ED3403"/>
     <w:multiLevelType w:val="hybridMultilevel"/>
     <w:tmpl w:val="3550CD32"/>
@@ -1798,7 +5898,265 @@
       </w:pPr>
     </w:lvl>
   </w:abstractNum>
-  <w:abstractNum w:abstractNumId="20" w15:restartNumberingAfterBreak="0">
+  <w:abstractNum w:abstractNumId="23" w15:restartNumberingAfterBreak="0">
+    <w:nsid w:val="597F2FBA"/>
+    <w:multiLevelType w:val="hybridMultilevel"/>
+    <w:tmpl w:val="C2CEDE0A"/>
+    <w:lvl w:ilvl="0" w:tplc="38090019">
+      <w:start w:val="1"/>
+      <w:numFmt w:val="lowerLetter"/>
+      <w:lvlText w:val="%1."/>
+      <w:lvlJc w:val="left"/>
+      <w:pPr>
+        <w:ind w:left="720" w:hanging="360"/>
+      </w:pPr>
+    </w:lvl>
+    <w:lvl w:ilvl="1" w:tplc="38090019" w:tentative="1">
+      <w:start w:val="1"/>
+      <w:numFmt w:val="lowerLetter"/>
+      <w:lvlText w:val="%2."/>
+      <w:lvlJc w:val="left"/>
+      <w:pPr>
+        <w:ind w:left="1440" w:hanging="360"/>
+      </w:pPr>
+    </w:lvl>
+    <w:lvl w:ilvl="2" w:tplc="3809001B" w:tentative="1">
+      <w:start w:val="1"/>
+      <w:numFmt w:val="lowerRoman"/>
+      <w:lvlText w:val="%3."/>
+      <w:lvlJc w:val="right"/>
+      <w:pPr>
+        <w:ind w:left="2160" w:hanging="180"/>
+      </w:pPr>
+    </w:lvl>
+    <w:lvl w:ilvl="3" w:tplc="3809000F" w:tentative="1">
+      <w:start w:val="1"/>
+      <w:numFmt w:val="decimal"/>
+      <w:lvlText w:val="%4."/>
+      <w:lvlJc w:val="left"/>
+      <w:pPr>
+        <w:ind w:left="2880" w:hanging="360"/>
+      </w:pPr>
+    </w:lvl>
+    <w:lvl w:ilvl="4" w:tplc="38090019" w:tentative="1">
+      <w:start w:val="1"/>
+      <w:numFmt w:val="lowerLetter"/>
+      <w:lvlText w:val="%5."/>
+      <w:lvlJc w:val="left"/>
+      <w:pPr>
+        <w:ind w:left="3600" w:hanging="360"/>
+      </w:pPr>
+    </w:lvl>
+    <w:lvl w:ilvl="5" w:tplc="3809001B" w:tentative="1">
+      <w:start w:val="1"/>
+      <w:numFmt w:val="lowerRoman"/>
+      <w:lvlText w:val="%6."/>
+      <w:lvlJc w:val="right"/>
+      <w:pPr>
+        <w:ind w:left="4320" w:hanging="180"/>
+      </w:pPr>
+    </w:lvl>
+    <w:lvl w:ilvl="6" w:tplc="3809000F" w:tentative="1">
+      <w:start w:val="1"/>
+      <w:numFmt w:val="decimal"/>
+      <w:lvlText w:val="%7."/>
+      <w:lvlJc w:val="left"/>
+      <w:pPr>
+        <w:ind w:left="5040" w:hanging="360"/>
+      </w:pPr>
+    </w:lvl>
+    <w:lvl w:ilvl="7" w:tplc="38090019" w:tentative="1">
+      <w:start w:val="1"/>
+      <w:numFmt w:val="lowerLetter"/>
+      <w:lvlText w:val="%8."/>
+      <w:lvlJc w:val="left"/>
+      <w:pPr>
+        <w:ind w:left="5760" w:hanging="360"/>
+      </w:pPr>
+    </w:lvl>
+    <w:lvl w:ilvl="8" w:tplc="3809001B" w:tentative="1">
+      <w:start w:val="1"/>
+      <w:numFmt w:val="lowerRoman"/>
+      <w:lvlText w:val="%9."/>
+      <w:lvlJc w:val="right"/>
+      <w:pPr>
+        <w:ind w:left="6480" w:hanging="180"/>
+      </w:pPr>
+    </w:lvl>
+  </w:abstractNum>
+  <w:abstractNum w:abstractNumId="24" w15:restartNumberingAfterBreak="0">
+    <w:nsid w:val="5D3878FB"/>
+    <w:multiLevelType w:val="hybridMultilevel"/>
+    <w:tmpl w:val="9AA416CA"/>
+    <w:lvl w:ilvl="0" w:tplc="FFFFFFFF">
+      <w:start w:val="1"/>
+      <w:numFmt w:val="lowerLetter"/>
+      <w:lvlText w:val="%1."/>
+      <w:lvlJc w:val="left"/>
+      <w:pPr>
+        <w:ind w:left="360" w:hanging="360"/>
+      </w:pPr>
+    </w:lvl>
+    <w:lvl w:ilvl="1" w:tplc="FFFFFFFF" w:tentative="1">
+      <w:start w:val="1"/>
+      <w:numFmt w:val="lowerLetter"/>
+      <w:lvlText w:val="%2."/>
+      <w:lvlJc w:val="left"/>
+      <w:pPr>
+        <w:ind w:left="1080" w:hanging="360"/>
+      </w:pPr>
+    </w:lvl>
+    <w:lvl w:ilvl="2" w:tplc="FFFFFFFF" w:tentative="1">
+      <w:start w:val="1"/>
+      <w:numFmt w:val="lowerRoman"/>
+      <w:lvlText w:val="%3."/>
+      <w:lvlJc w:val="right"/>
+      <w:pPr>
+        <w:ind w:left="1800" w:hanging="180"/>
+      </w:pPr>
+    </w:lvl>
+    <w:lvl w:ilvl="3" w:tplc="FFFFFFFF" w:tentative="1">
+      <w:start w:val="1"/>
+      <w:numFmt w:val="decimal"/>
+      <w:lvlText w:val="%4."/>
+      <w:lvlJc w:val="left"/>
+      <w:pPr>
+        <w:ind w:left="2520" w:hanging="360"/>
+      </w:pPr>
+    </w:lvl>
+    <w:lvl w:ilvl="4" w:tplc="FFFFFFFF" w:tentative="1">
+      <w:start w:val="1"/>
+      <w:numFmt w:val="lowerLetter"/>
+      <w:lvlText w:val="%5."/>
+      <w:lvlJc w:val="left"/>
+      <w:pPr>
+        <w:ind w:left="3240" w:hanging="360"/>
+      </w:pPr>
+    </w:lvl>
+    <w:lvl w:ilvl="5" w:tplc="FFFFFFFF" w:tentative="1">
+      <w:start w:val="1"/>
+      <w:numFmt w:val="lowerRoman"/>
+      <w:lvlText w:val="%6."/>
+      <w:lvlJc w:val="right"/>
+      <w:pPr>
+        <w:ind w:left="3960" w:hanging="180"/>
+      </w:pPr>
+    </w:lvl>
+    <w:lvl w:ilvl="6" w:tplc="FFFFFFFF" w:tentative="1">
+      <w:start w:val="1"/>
+      <w:numFmt w:val="decimal"/>
+      <w:lvlText w:val="%7."/>
+      <w:lvlJc w:val="left"/>
+      <w:pPr>
+        <w:ind w:left="4680" w:hanging="360"/>
+      </w:pPr>
+    </w:lvl>
+    <w:lvl w:ilvl="7" w:tplc="FFFFFFFF" w:tentative="1">
+      <w:start w:val="1"/>
+      <w:numFmt w:val="lowerLetter"/>
+      <w:lvlText w:val="%8."/>
+      <w:lvlJc w:val="left"/>
+      <w:pPr>
+        <w:ind w:left="5400" w:hanging="360"/>
+      </w:pPr>
+    </w:lvl>
+    <w:lvl w:ilvl="8" w:tplc="FFFFFFFF" w:tentative="1">
+      <w:start w:val="1"/>
+      <w:numFmt w:val="lowerRoman"/>
+      <w:lvlText w:val="%9."/>
+      <w:lvlJc w:val="right"/>
+      <w:pPr>
+        <w:ind w:left="6120" w:hanging="180"/>
+      </w:pPr>
+    </w:lvl>
+  </w:abstractNum>
+  <w:abstractNum w:abstractNumId="25" w15:restartNumberingAfterBreak="0">
+    <w:nsid w:val="5F9B0DC2"/>
+    <w:multiLevelType w:val="hybridMultilevel"/>
+    <w:tmpl w:val="E7DA5E5C"/>
+    <w:lvl w:ilvl="0" w:tplc="FFFFFFFF">
+      <w:start w:val="1"/>
+      <w:numFmt w:val="decimal"/>
+      <w:lvlText w:val="%1."/>
+      <w:lvlJc w:val="left"/>
+      <w:pPr>
+        <w:ind w:left="360" w:hanging="360"/>
+      </w:pPr>
+    </w:lvl>
+    <w:lvl w:ilvl="1" w:tplc="38090019" w:tentative="1">
+      <w:start w:val="1"/>
+      <w:numFmt w:val="lowerLetter"/>
+      <w:lvlText w:val="%2."/>
+      <w:lvlJc w:val="left"/>
+      <w:pPr>
+        <w:ind w:left="1440" w:hanging="360"/>
+      </w:pPr>
+    </w:lvl>
+    <w:lvl w:ilvl="2" w:tplc="3809001B" w:tentative="1">
+      <w:start w:val="1"/>
+      <w:numFmt w:val="lowerRoman"/>
+      <w:lvlText w:val="%3."/>
+      <w:lvlJc w:val="right"/>
+      <w:pPr>
+        <w:ind w:left="2160" w:hanging="180"/>
+      </w:pPr>
+    </w:lvl>
+    <w:lvl w:ilvl="3" w:tplc="3809000F" w:tentative="1">
+      <w:start w:val="1"/>
+      <w:numFmt w:val="decimal"/>
+      <w:lvlText w:val="%4."/>
+      <w:lvlJc w:val="left"/>
+      <w:pPr>
+        <w:ind w:left="2880" w:hanging="360"/>
+      </w:pPr>
+    </w:lvl>
+    <w:lvl w:ilvl="4" w:tplc="38090019" w:tentative="1">
+      <w:start w:val="1"/>
+      <w:numFmt w:val="lowerLetter"/>
+      <w:lvlText w:val="%5."/>
+      <w:lvlJc w:val="left"/>
+      <w:pPr>
+        <w:ind w:left="3600" w:hanging="360"/>
+      </w:pPr>
+    </w:lvl>
+    <w:lvl w:ilvl="5" w:tplc="3809001B" w:tentative="1">
+      <w:start w:val="1"/>
+      <w:numFmt w:val="lowerRoman"/>
+      <w:lvlText w:val="%6."/>
+      <w:lvlJc w:val="right"/>
+      <w:pPr>
+        <w:ind w:left="4320" w:hanging="180"/>
+      </w:pPr>
+    </w:lvl>
+    <w:lvl w:ilvl="6" w:tplc="3809000F" w:tentative="1">
+      <w:start w:val="1"/>
+      <w:numFmt w:val="decimal"/>
+      <w:lvlText w:val="%7."/>
+      <w:lvlJc w:val="left"/>
+      <w:pPr>
+        <w:ind w:left="5040" w:hanging="360"/>
+      </w:pPr>
+    </w:lvl>
+    <w:lvl w:ilvl="7" w:tplc="38090019" w:tentative="1">
+      <w:start w:val="1"/>
+      <w:numFmt w:val="lowerLetter"/>
+      <w:lvlText w:val="%8."/>
+      <w:lvlJc w:val="left"/>
+      <w:pPr>
+        <w:ind w:left="5760" w:hanging="360"/>
+      </w:pPr>
+    </w:lvl>
+    <w:lvl w:ilvl="8" w:tplc="3809001B" w:tentative="1">
+      <w:start w:val="1"/>
+      <w:numFmt w:val="lowerRoman"/>
+      <w:lvlText w:val="%9."/>
+      <w:lvlJc w:val="right"/>
+      <w:pPr>
+        <w:ind w:left="6480" w:hanging="180"/>
+      </w:pPr>
+    </w:lvl>
+  </w:abstractNum>
+  <w:abstractNum w:abstractNumId="26" w15:restartNumberingAfterBreak="0">
     <w:nsid w:val="6A227741"/>
     <w:multiLevelType w:val="hybridMultilevel"/>
     <w:tmpl w:val="CA804566"/>
@@ -1884,7 +6242,7 @@
       </w:pPr>
     </w:lvl>
   </w:abstractNum>
-  <w:abstractNum w:abstractNumId="21" w15:restartNumberingAfterBreak="0">
+  <w:abstractNum w:abstractNumId="27" w15:restartNumberingAfterBreak="0">
     <w:nsid w:val="71E77742"/>
     <w:multiLevelType w:val="hybridMultilevel"/>
     <w:tmpl w:val="F95CDE66"/>
@@ -1971,88 +6329,106 @@
     </w:lvl>
   </w:abstractNum>
   <w:num w:numId="1">
+    <w:abstractNumId w:val="16"/>
+  </w:num>
+  <w:num w:numId="2">
+    <w:abstractNumId w:val="27"/>
+  </w:num>
+  <w:num w:numId="3">
+    <w:abstractNumId w:val="12"/>
+  </w:num>
+  <w:num w:numId="4">
+    <w:abstractNumId w:val="22"/>
+  </w:num>
+  <w:num w:numId="5">
     <w:abstractNumId w:val="13"/>
   </w:num>
-  <w:num w:numId="2">
-    <w:abstractNumId w:val="21"/>
-  </w:num>
-  <w:num w:numId="3">
+  <w:num w:numId="6">
     <w:abstractNumId w:val="11"/>
   </w:num>
-  <w:num w:numId="4">
-    <w:abstractNumId w:val="19"/>
-  </w:num>
-  <w:num w:numId="5">
-    <w:abstractNumId w:val="12"/>
-  </w:num>
-  <w:num w:numId="6">
-    <w:abstractNumId w:val="10"/>
-  </w:num>
   <w:num w:numId="7">
-    <w:abstractNumId w:val="15"/>
+    <w:abstractNumId w:val="18"/>
   </w:num>
   <w:num w:numId="8">
     <w:abstractNumId w:val="0"/>
   </w:num>
   <w:num w:numId="9">
+    <w:abstractNumId w:val="9"/>
+  </w:num>
+  <w:num w:numId="10">
+    <w:abstractNumId w:val="21"/>
+  </w:num>
+  <w:num w:numId="11">
+    <w:abstractNumId w:val="7"/>
+  </w:num>
+  <w:num w:numId="12">
+    <w:abstractNumId w:val="2"/>
+  </w:num>
+  <w:num w:numId="13">
+    <w:abstractNumId w:val="4"/>
+  </w:num>
+  <w:num w:numId="14">
+    <w:abstractNumId w:val="6"/>
+  </w:num>
+  <w:num w:numId="15">
+    <w:abstractNumId w:val="20"/>
+  </w:num>
+  <w:num w:numId="16">
+    <w:abstractNumId w:val="10"/>
+  </w:num>
+  <w:num w:numId="17">
+    <w:abstractNumId w:val="17"/>
+  </w:num>
+  <w:num w:numId="18">
     <w:abstractNumId w:val="8"/>
   </w:num>
-  <w:num w:numId="10">
-    <w:abstractNumId w:val="18"/>
-  </w:num>
-  <w:num w:numId="11">
-    <w:abstractNumId w:val="6"/>
-  </w:num>
-  <w:num w:numId="12">
-    <w:abstractNumId w:val="1"/>
-  </w:num>
-  <w:num w:numId="13">
-    <w:abstractNumId w:val="3"/>
-  </w:num>
-  <w:num w:numId="14">
-    <w:abstractNumId w:val="5"/>
-  </w:num>
-  <w:num w:numId="15">
-    <w:abstractNumId w:val="17"/>
-  </w:num>
-  <w:num w:numId="16">
-    <w:abstractNumId w:val="9"/>
-  </w:num>
-  <w:num w:numId="17">
-    <w:abstractNumId w:val="14"/>
-  </w:num>
-  <w:num w:numId="18">
-    <w:abstractNumId w:val="7"/>
-  </w:num>
   <w:num w:numId="19">
-    <w:abstractNumId w:val="12"/>
+    <w:abstractNumId w:val="13"/>
     <w:lvlOverride w:ilvl="0">
       <w:startOverride w:val="1"/>
     </w:lvlOverride>
   </w:num>
   <w:num w:numId="20">
-    <w:abstractNumId w:val="12"/>
+    <w:abstractNumId w:val="13"/>
     <w:lvlOverride w:ilvl="0">
       <w:startOverride w:val="1"/>
     </w:lvlOverride>
   </w:num>
   <w:num w:numId="21">
-    <w:abstractNumId w:val="12"/>
+    <w:abstractNumId w:val="13"/>
     <w:lvlOverride w:ilvl="0">
       <w:startOverride w:val="1"/>
     </w:lvlOverride>
   </w:num>
   <w:num w:numId="22">
-    <w:abstractNumId w:val="2"/>
+    <w:abstractNumId w:val="3"/>
   </w:num>
   <w:num w:numId="23">
-    <w:abstractNumId w:val="16"/>
+    <w:abstractNumId w:val="19"/>
   </w:num>
   <w:num w:numId="24">
-    <w:abstractNumId w:val="20"/>
+    <w:abstractNumId w:val="26"/>
   </w:num>
   <w:num w:numId="25">
-    <w:abstractNumId w:val="4"/>
+    <w:abstractNumId w:val="5"/>
+  </w:num>
+  <w:num w:numId="26">
+    <w:abstractNumId w:val="23"/>
+  </w:num>
+  <w:num w:numId="27">
+    <w:abstractNumId w:val="15"/>
+  </w:num>
+  <w:num w:numId="28">
+    <w:abstractNumId w:val="1"/>
+  </w:num>
+  <w:num w:numId="29">
+    <w:abstractNumId w:val="24"/>
+  </w:num>
+  <w:num w:numId="30">
+    <w:abstractNumId w:val="25"/>
+  </w:num>
+  <w:num w:numId="31">
+    <w:abstractNumId w:val="14"/>
   </w:num>
 </w:numbering>
 </file>

</xml_diff>